<commit_message>
fix Linux et ligne de commande
</commit_message>
<xml_diff>
--- a/10 Linux, les fondamentaux.docx
+++ b/10 Linux, les fondamentaux.docx
@@ -182,8 +182,13 @@
       <w:r>
         <w:t xml:space="preserve"> </w:t>
       </w:r>
-      <w:r>
-        <w:t>aux utilisateurs de lancer plusieurs applications et d'effectuer plusieurs actions en parallèle</w:t>
+      <w:proofErr w:type="gramStart"/>
+      <w:r>
+        <w:t>aux</w:t>
+      </w:r>
+      <w:proofErr w:type="gramEnd"/>
+      <w:r>
+        <w:t xml:space="preserve"> utilisateurs de lancer plusieurs applications et d'effectuer plusieurs actions en parallèle</w:t>
       </w:r>
     </w:p>
     <w:p>
@@ -1288,25 +1293,30 @@
       </w:r>
     </w:p>
     <w:p>
-      <w:pPr>
-        <w:rPr>
-          <w:b/>
-          <w:bCs/>
-        </w:rPr>
-      </w:pPr>
-      <w:r>
-        <w:t xml:space="preserve">• </w:t>
-      </w:r>
-      <w:r>
-        <w:rPr>
-          <w:b/>
-          <w:bCs/>
-        </w:rPr>
-        <w:t xml:space="preserve">Chemin absolu : </w:t>
-      </w:r>
-      <w:r>
-        <w:t xml:space="preserve">emplacement complet d'un fichier ou d'un répertoire depuis la racine du système de fichiers. Il commence toujours par le caractère "/". </w:t>
-      </w:r>
+      <w:r>
+        <w:t xml:space="preserve">• </w:t>
+      </w:r>
+      <w:r>
+        <w:rPr>
+          <w:b/>
+          <w:bCs/>
+        </w:rPr>
+        <w:t>Chemin absolu :</w:t>
+      </w:r>
+      <w:r>
+        <w:t xml:space="preserve"> chemin complet depuis la racine</w:t>
+      </w:r>
+      <w:r>
+        <w:t xml:space="preserve">. </w:t>
+      </w:r>
+    </w:p>
+    <w:p>
+      <w:pPr>
+        <w:rPr>
+          <w:i/>
+          <w:iCs/>
+        </w:rPr>
+      </w:pPr>
       <w:r>
         <w:rPr>
           <w:u w:val="single"/>
@@ -1321,26 +1331,163 @@
       </w:r>
     </w:p>
     <w:p>
+      <w:pPr>
+        <w:rPr>
+          <w:u w:val="single"/>
+        </w:rPr>
+      </w:pPr>
+      <w:r>
+        <w:t xml:space="preserve">• </w:t>
+      </w:r>
+      <w:r>
+        <w:rPr>
+          <w:b/>
+          <w:bCs/>
+        </w:rPr>
+        <w:t>Chemin relatif :</w:t>
+      </w:r>
+      <w:r>
+        <w:t xml:space="preserve"> chemin depuis l’endroit actuel</w:t>
+      </w:r>
+      <w:r>
+        <w:t xml:space="preserve">. </w:t>
+      </w:r>
+      <w:r>
+        <w:rPr>
+          <w:u w:val="single"/>
+        </w:rPr>
+        <w:t>Ex :</w:t>
+      </w:r>
+      <w:r>
+        <w:t xml:space="preserve"> "</w:t>
+      </w:r>
+      <w:r>
+        <w:t>../dossier/fichier.txt" est un chemin relatif qui spécifie le fichier "fichier.txt" dans le répertoire "dossier"</w:t>
+      </w:r>
+    </w:p>
+    <w:p>
+      <w:pPr>
+        <w:rPr>
+          <w:u w:val="single"/>
+        </w:rPr>
+      </w:pPr>
+    </w:p>
+    <w:p>
+      <w:pPr>
+        <w:pStyle w:val="Titre2"/>
+      </w:pPr>
+      <w:r>
+        <w:t>Structure de répertoires</w:t>
+      </w:r>
+    </w:p>
+    <w:p>
+      <w:r>
+        <w:t xml:space="preserve">• </w:t>
+      </w:r>
+      <w:r>
+        <w:rPr>
+          <w:b/>
+          <w:bCs/>
+        </w:rPr>
+        <w:t xml:space="preserve">/ : </w:t>
+      </w:r>
+      <w:r>
+        <w:t xml:space="preserve">racine du système de fichier </w:t>
+      </w:r>
+      <w:r>
+        <w:t>(équivalent de « </w:t>
+      </w:r>
+      <w:proofErr w:type="gramStart"/>
+      <w:r>
+        <w:t>C:</w:t>
+      </w:r>
+      <w:proofErr w:type="gramEnd"/>
+      <w:r>
+        <w:t> » sur Windows)</w:t>
+      </w:r>
+    </w:p>
+    <w:p>
       <w:r>
         <w:t>•</w:t>
       </w:r>
       <w:r>
+        <w:rPr>
+          <w:b/>
+          <w:bCs/>
+        </w:rPr>
+        <w:t xml:space="preserve"> /bin :</w:t>
+      </w:r>
+      <w:r>
         <w:t xml:space="preserve"> </w:t>
       </w:r>
       <w:r>
-        <w:rPr>
-          <w:b/>
-          <w:bCs/>
-        </w:rPr>
-        <w:t>C</w:t>
-      </w:r>
-      <w:r>
-        <w:rPr>
-          <w:b/>
-          <w:bCs/>
-        </w:rPr>
-        <w:t>hemin relatif</w:t>
-      </w:r>
+        <w:t>commandes (ou exécutables) essentielles au fonctionnement du système, accessibles à tous les utilisateurs du système, qu'ils aient des droits d'administrateur ou non</w:t>
+      </w:r>
+    </w:p>
+    <w:p>
+      <w:r>
+        <w:t xml:space="preserve">• </w:t>
+      </w:r>
+      <w:r>
+        <w:rPr>
+          <w:b/>
+          <w:bCs/>
+        </w:rPr>
+        <w:t>/boot :</w:t>
+      </w:r>
+      <w:r>
+        <w:t xml:space="preserve"> </w:t>
+      </w:r>
+      <w:r>
+        <w:t>fichiers nécessaires au démarrage du système (noyau Linux et fichiers de configuration du gestionnaire de démarrage)</w:t>
+      </w:r>
+    </w:p>
+    <w:p>
+      <w:pPr>
+        <w:rPr>
+          <w:color w:val="538135" w:themeColor="accent6" w:themeShade="BF"/>
+        </w:rPr>
+      </w:pPr>
+      <w:r>
+        <w:t xml:space="preserve">• </w:t>
+      </w:r>
+      <w:r>
+        <w:rPr>
+          <w:b/>
+          <w:bCs/>
+        </w:rPr>
+        <w:t>/dev :</w:t>
+      </w:r>
+      <w:r>
+        <w:t xml:space="preserve"> fichiers </w:t>
+      </w:r>
+      <w:r>
+        <w:t>de</w:t>
+      </w:r>
+      <w:r>
+        <w:t xml:space="preserve"> périphériques</w:t>
+      </w:r>
+    </w:p>
+    <w:p>
+      <w:r>
+        <w:t xml:space="preserve">• </w:t>
+      </w:r>
+      <w:r>
+        <w:rPr>
+          <w:b/>
+          <w:bCs/>
+        </w:rPr>
+        <w:t>/dev/</w:t>
+      </w:r>
+      <w:proofErr w:type="spellStart"/>
+      <w:r>
+        <w:rPr>
+          <w:b/>
+          <w:bCs/>
+        </w:rPr>
+        <w:t>null</w:t>
+      </w:r>
+      <w:proofErr w:type="spellEnd"/>
       <w:r>
         <w:rPr>
           <w:b/>
@@ -1352,7 +1499,21 @@
         <w:t xml:space="preserve"> </w:t>
       </w:r>
       <w:r>
-        <w:t xml:space="preserve">emplacement d'un fichier ou d'un répertoire par rapport au répertoire courant ou à un autre répertoire de référence. Il ne commence pas par le caractère "/" ou une lettre de lecteur. </w:t>
+        <w:t>poubelle</w:t>
+      </w:r>
+      <w:r>
+        <w:t xml:space="preserve"> (si l’on écrit un fichier dans /dev/</w:t>
+      </w:r>
+      <w:proofErr w:type="spellStart"/>
+      <w:r>
+        <w:t>null</w:t>
+      </w:r>
+      <w:proofErr w:type="spellEnd"/>
+      <w:r>
+        <w:t>, il sera jeté et perdu)</w:t>
+      </w:r>
+      <w:r>
+        <w:t xml:space="preserve">. </w:t>
       </w:r>
       <w:r>
         <w:rPr>
@@ -1361,111 +1522,357 @@
         <w:t>Ex :</w:t>
       </w:r>
       <w:r>
-        <w:t xml:space="preserve"> "</w:t>
-      </w:r>
-      <w:r>
-        <w:t>../dossier/fichier.txt" est un chemin relatif qui spécifie le fichier "fichier.txt" dans le répertoire "dossier"</w:t>
-      </w:r>
-    </w:p>
-    <w:p/>
-    <w:p>
-      <w:pPr>
-        <w:pStyle w:val="Titre2"/>
-      </w:pPr>
-      <w:r>
-        <w:t>Structure de répertoires</w:t>
-      </w:r>
-    </w:p>
-    <w:p>
-      <w:r>
-        <w:t xml:space="preserve">• </w:t>
-      </w:r>
-      <w:r>
-        <w:rPr>
-          <w:b/>
-          <w:bCs/>
-        </w:rPr>
-        <w:t xml:space="preserve">/ : </w:t>
-      </w:r>
-      <w:r>
-        <w:t xml:space="preserve">racine du système de fichier </w:t>
-      </w:r>
-      <w:r>
-        <w:t>(équivalent de « C: » sur Windows)</w:t>
-      </w:r>
-    </w:p>
-    <w:p>
-      <w:r>
-        <w:t>•</w:t>
-      </w:r>
-      <w:r>
-        <w:rPr>
-          <w:b/>
-          <w:bCs/>
-        </w:rPr>
-        <w:t xml:space="preserve"> /bin :</w:t>
+        <w:t xml:space="preserve"> envoi des erreurs d’un script dans /dev/</w:t>
+      </w:r>
+      <w:proofErr w:type="spellStart"/>
+      <w:r>
+        <w:t>null</w:t>
+      </w:r>
+      <w:proofErr w:type="spellEnd"/>
+    </w:p>
+    <w:p>
+      <w:r>
+        <w:t xml:space="preserve">• </w:t>
+      </w:r>
+      <w:r>
+        <w:rPr>
+          <w:b/>
+          <w:bCs/>
+        </w:rPr>
+        <w:t>/dev/</w:t>
+      </w:r>
+      <w:proofErr w:type="spellStart"/>
+      <w:r>
+        <w:rPr>
+          <w:b/>
+          <w:bCs/>
+        </w:rPr>
+        <w:t>random</w:t>
+      </w:r>
+      <w:proofErr w:type="spellEnd"/>
+      <w:r>
+        <w:rPr>
+          <w:b/>
+          <w:bCs/>
+        </w:rPr>
+        <w:t> :</w:t>
+      </w:r>
+      <w:r>
+        <w:t xml:space="preserve"> génère des nombres aléatoires</w:t>
+      </w:r>
+    </w:p>
+    <w:p>
+      <w:r>
+        <w:t xml:space="preserve">• </w:t>
+      </w:r>
+      <w:r>
+        <w:rPr>
+          <w:b/>
+          <w:bCs/>
+        </w:rPr>
+        <w:t>/dev/</w:t>
+      </w:r>
+      <w:proofErr w:type="spellStart"/>
+      <w:r>
+        <w:rPr>
+          <w:b/>
+          <w:bCs/>
+        </w:rPr>
+        <w:t>disk</w:t>
+      </w:r>
+      <w:proofErr w:type="spellEnd"/>
+      <w:r>
+        <w:rPr>
+          <w:b/>
+          <w:bCs/>
+        </w:rPr>
+        <w:t> :</w:t>
       </w:r>
       <w:r>
         <w:t xml:space="preserve"> </w:t>
       </w:r>
       <w:r>
-        <w:t>commandes (ou exécutables) essentielles au fonctionnement du système, accessibles à tous les utilisateurs du système, qu'ils aient des droits d'administrateur ou non</w:t>
-      </w:r>
-    </w:p>
-    <w:p>
-      <w:r>
-        <w:t xml:space="preserve">• </w:t>
-      </w:r>
-      <w:r>
-        <w:rPr>
-          <w:b/>
-          <w:bCs/>
-        </w:rPr>
-        <w:t>/boot :</w:t>
+        <w:t>liens symboliques permettant de retrouver les disques du système par différents critères, tels que leur identifiant, leur étiquette, leur UUID, leur chemin, etc.</w:t>
+      </w:r>
+    </w:p>
+    <w:p>
+      <w:r>
+        <w:t xml:space="preserve">• </w:t>
+      </w:r>
+      <w:r>
+        <w:rPr>
+          <w:b/>
+          <w:bCs/>
+        </w:rPr>
+        <w:t>/</w:t>
+      </w:r>
+      <w:proofErr w:type="spellStart"/>
+      <w:r>
+        <w:rPr>
+          <w:b/>
+          <w:bCs/>
+        </w:rPr>
+        <w:t>etc</w:t>
+      </w:r>
+      <w:proofErr w:type="spellEnd"/>
+      <w:r>
+        <w:rPr>
+          <w:b/>
+          <w:bCs/>
+        </w:rPr>
+        <w:t> :</w:t>
+      </w:r>
+      <w:r>
+        <w:t xml:space="preserve"> fichiers de configuration </w:t>
+      </w:r>
+      <w:r>
+        <w:t xml:space="preserve">du système et </w:t>
+      </w:r>
+      <w:r>
+        <w:t>des applications</w:t>
+      </w:r>
+    </w:p>
+    <w:p>
+      <w:r>
+        <w:t xml:space="preserve">• </w:t>
+      </w:r>
+      <w:r>
+        <w:rPr>
+          <w:b/>
+          <w:bCs/>
+        </w:rPr>
+        <w:t>/</w:t>
+      </w:r>
+      <w:proofErr w:type="spellStart"/>
+      <w:r>
+        <w:rPr>
+          <w:b/>
+          <w:bCs/>
+        </w:rPr>
+        <w:t>etc</w:t>
+      </w:r>
+      <w:proofErr w:type="spellEnd"/>
+      <w:r>
+        <w:rPr>
+          <w:b/>
+          <w:bCs/>
+        </w:rPr>
+        <w:t>/</w:t>
+      </w:r>
+      <w:proofErr w:type="spellStart"/>
+      <w:r>
+        <w:rPr>
+          <w:b/>
+          <w:bCs/>
+        </w:rPr>
+        <w:t>passwd</w:t>
+      </w:r>
+      <w:proofErr w:type="spellEnd"/>
+      <w:r>
+        <w:rPr>
+          <w:b/>
+          <w:bCs/>
+        </w:rPr>
+        <w:t xml:space="preserve"> : </w:t>
+      </w:r>
+      <w:r>
+        <w:t>comptes utilisateurs et leurs répertoires</w:t>
+      </w:r>
+    </w:p>
+    <w:p>
+      <w:r>
+        <w:t xml:space="preserve">• </w:t>
+      </w:r>
+      <w:r>
+        <w:rPr>
+          <w:b/>
+          <w:bCs/>
+        </w:rPr>
+        <w:t>/</w:t>
+      </w:r>
+      <w:proofErr w:type="spellStart"/>
+      <w:r>
+        <w:rPr>
+          <w:b/>
+          <w:bCs/>
+        </w:rPr>
+        <w:t>etc</w:t>
+      </w:r>
+      <w:proofErr w:type="spellEnd"/>
+      <w:r>
+        <w:rPr>
+          <w:b/>
+          <w:bCs/>
+        </w:rPr>
+        <w:t>/</w:t>
+      </w:r>
+      <w:proofErr w:type="spellStart"/>
+      <w:r>
+        <w:rPr>
+          <w:b/>
+          <w:bCs/>
+        </w:rPr>
+        <w:t>shadow</w:t>
+      </w:r>
+      <w:proofErr w:type="spellEnd"/>
+      <w:r>
+        <w:rPr>
+          <w:b/>
+          <w:bCs/>
+        </w:rPr>
+        <w:t> :</w:t>
+      </w:r>
+      <w:r>
+        <w:t xml:space="preserve"> comptes utilisateurs et leurs mots de passe chiffrés</w:t>
+      </w:r>
+    </w:p>
+    <w:p>
+      <w:r>
+        <w:t xml:space="preserve">• </w:t>
+      </w:r>
+      <w:r>
+        <w:rPr>
+          <w:b/>
+          <w:bCs/>
+        </w:rPr>
+        <w:t>/</w:t>
+      </w:r>
+      <w:proofErr w:type="spellStart"/>
+      <w:r>
+        <w:rPr>
+          <w:b/>
+          <w:bCs/>
+        </w:rPr>
+        <w:t>etc</w:t>
+      </w:r>
+      <w:proofErr w:type="spellEnd"/>
+      <w:r>
+        <w:rPr>
+          <w:b/>
+          <w:bCs/>
+        </w:rPr>
+        <w:t>/network/interface :</w:t>
+      </w:r>
+      <w:r>
+        <w:t xml:space="preserve"> interfaces réseaux</w:t>
+      </w:r>
+    </w:p>
+    <w:p>
+      <w:r>
+        <w:t xml:space="preserve">• </w:t>
+      </w:r>
+      <w:r>
+        <w:rPr>
+          <w:b/>
+          <w:bCs/>
+        </w:rPr>
+        <w:t>/home :</w:t>
       </w:r>
       <w:r>
         <w:t xml:space="preserve"> </w:t>
       </w:r>
       <w:r>
-        <w:t>fichiers nécessaires au démarrage du système (noyau Linux et fichiers de configuration du gestionnaire de démarrage)</w:t>
-      </w:r>
-    </w:p>
-    <w:p>
-      <w:pPr>
-        <w:rPr>
-          <w:color w:val="538135" w:themeColor="accent6" w:themeShade="BF"/>
-        </w:rPr>
-      </w:pPr>
-      <w:r>
-        <w:t xml:space="preserve">• </w:t>
-      </w:r>
-      <w:r>
-        <w:rPr>
-          <w:b/>
-          <w:bCs/>
-        </w:rPr>
-        <w:t>/dev :</w:t>
-      </w:r>
-      <w:r>
-        <w:t xml:space="preserve"> fichiers </w:t>
-      </w:r>
-      <w:r>
-        <w:t>de</w:t>
-      </w:r>
-      <w:r>
-        <w:t xml:space="preserve"> périphériques</w:t>
-      </w:r>
-    </w:p>
-    <w:p>
-      <w:r>
-        <w:t xml:space="preserve">• </w:t>
-      </w:r>
-      <w:r>
-        <w:rPr>
-          <w:b/>
-          <w:bCs/>
-        </w:rPr>
-        <w:t>/dev/</w:t>
+        <w:t>r</w:t>
+      </w:r>
+      <w:r>
+        <w:t>épertoire principal des utilisateurs</w:t>
+      </w:r>
+      <w:r>
+        <w:t xml:space="preserve"> (c</w:t>
+      </w:r>
+      <w:r>
+        <w:t>haque utilisateur du système a généralement son répertoire</w:t>
+      </w:r>
+      <w:r>
+        <w:t xml:space="preserve"> personnel</w:t>
+      </w:r>
+      <w:r>
+        <w:t xml:space="preserve"> sous /home, où il peut stocker ses fichiers personnels et personnaliser ses paramètres</w:t>
+      </w:r>
+      <w:r>
+        <w:t>)</w:t>
+      </w:r>
+    </w:p>
+    <w:p>
+      <w:r>
+        <w:t xml:space="preserve">• </w:t>
+      </w:r>
+      <w:r>
+        <w:rPr>
+          <w:b/>
+          <w:bCs/>
+        </w:rPr>
+        <w:t>/lib</w:t>
+      </w:r>
+      <w:r>
+        <w:t xml:space="preserve"> ou </w:t>
+      </w:r>
+      <w:r>
+        <w:rPr>
+          <w:b/>
+          <w:bCs/>
+        </w:rPr>
+        <w:t>/lib64 :</w:t>
+      </w:r>
+      <w:r>
+        <w:t xml:space="preserve"> </w:t>
+      </w:r>
+      <w:r>
+        <w:t xml:space="preserve">bibliothèques partagées (ou librairies) nécessaires au fonctionnement du système et des applications </w:t>
+      </w:r>
+      <w:r>
+        <w:t>(/lib64 stocke en 64 bits)</w:t>
+      </w:r>
+    </w:p>
+    <w:p>
+      <w:r>
+        <w:t xml:space="preserve">• </w:t>
+      </w:r>
+      <w:r>
+        <w:rPr>
+          <w:b/>
+          <w:bCs/>
+        </w:rPr>
+        <w:t xml:space="preserve">/media : </w:t>
+      </w:r>
+      <w:r>
+        <w:t>points de stockage des périphériques de stockage amovibles</w:t>
+      </w:r>
+    </w:p>
+    <w:p>
+      <w:r>
+        <w:t xml:space="preserve">• </w:t>
+      </w:r>
+      <w:r>
+        <w:rPr>
+          <w:b/>
+          <w:bCs/>
+        </w:rPr>
+        <w:t>/mnt :</w:t>
+      </w:r>
+      <w:r>
+        <w:t xml:space="preserve"> point</w:t>
+      </w:r>
+      <w:r>
+        <w:t>s</w:t>
+      </w:r>
+      <w:r>
+        <w:t xml:space="preserve"> de montage</w:t>
+      </w:r>
+      <w:r>
+        <w:t xml:space="preserve"> de volumes de stockage</w:t>
+      </w:r>
+    </w:p>
+    <w:p>
+      <w:r>
+        <w:t xml:space="preserve">• </w:t>
+      </w:r>
+      <w:r>
+        <w:rPr>
+          <w:b/>
+          <w:bCs/>
+        </w:rPr>
+        <w:t>/</w:t>
       </w:r>
       <w:proofErr w:type="spellStart"/>
       <w:r>
@@ -1473,7 +1880,7 @@
           <w:b/>
           <w:bCs/>
         </w:rPr>
-        <w:t>null</w:t>
+        <w:t>opt</w:t>
       </w:r>
       <w:proofErr w:type="spellEnd"/>
       <w:r>
@@ -1487,408 +1894,51 @@
         <w:t xml:space="preserve"> </w:t>
       </w:r>
       <w:r>
-        <w:t>poubelle</w:t>
-      </w:r>
-      <w:r>
-        <w:t xml:space="preserve"> (si l’on écrit un fichier dans /dev/</w:t>
-      </w:r>
-      <w:proofErr w:type="spellStart"/>
-      <w:r>
-        <w:t>null</w:t>
-      </w:r>
-      <w:proofErr w:type="spellEnd"/>
-      <w:r>
-        <w:t>, il sera jeté et perdu)</w:t>
-      </w:r>
-      <w:r>
-        <w:t xml:space="preserve">. </w:t>
-      </w:r>
-      <w:r>
-        <w:rPr>
-          <w:u w:val="single"/>
-        </w:rPr>
-        <w:t>Ex :</w:t>
-      </w:r>
-      <w:r>
-        <w:t xml:space="preserve"> envoi des erreurs d’un script dans /dev/</w:t>
-      </w:r>
-      <w:proofErr w:type="spellStart"/>
-      <w:r>
-        <w:t>null</w:t>
-      </w:r>
-      <w:proofErr w:type="spellEnd"/>
-    </w:p>
-    <w:p>
-      <w:r>
-        <w:t xml:space="preserve">• </w:t>
-      </w:r>
-      <w:r>
-        <w:rPr>
-          <w:b/>
-          <w:bCs/>
-        </w:rPr>
-        <w:t>/dev/</w:t>
-      </w:r>
-      <w:proofErr w:type="spellStart"/>
-      <w:r>
-        <w:rPr>
-          <w:b/>
-          <w:bCs/>
-        </w:rPr>
-        <w:t>random</w:t>
-      </w:r>
-      <w:proofErr w:type="spellEnd"/>
-      <w:r>
-        <w:rPr>
-          <w:b/>
-          <w:bCs/>
-        </w:rPr>
-        <w:t> :</w:t>
-      </w:r>
-      <w:r>
-        <w:t xml:space="preserve"> génère des nombres aléatoires</w:t>
-      </w:r>
-    </w:p>
-    <w:p>
-      <w:r>
-        <w:t xml:space="preserve">• </w:t>
-      </w:r>
-      <w:r>
-        <w:rPr>
-          <w:b/>
-          <w:bCs/>
-        </w:rPr>
-        <w:t>/dev/</w:t>
-      </w:r>
-      <w:proofErr w:type="spellStart"/>
-      <w:r>
-        <w:rPr>
-          <w:b/>
-          <w:bCs/>
-        </w:rPr>
-        <w:t>disk</w:t>
-      </w:r>
-      <w:proofErr w:type="spellEnd"/>
-      <w:r>
-        <w:rPr>
-          <w:b/>
-          <w:bCs/>
-        </w:rPr>
-        <w:t> :</w:t>
-      </w:r>
-      <w:r>
+        <w:t xml:space="preserve">logiciels tiers (logiciels qui ne font pas partie du système d'exploitation) </w:t>
+      </w:r>
+      <w:r>
+        <w:t xml:space="preserve">installés </w:t>
+      </w:r>
+      <w:r>
+        <w:t>sur le système</w:t>
+      </w:r>
+    </w:p>
+    <w:p>
+      <w:pPr>
+        <w:rPr>
+          <w:sz w:val="23"/>
+          <w:szCs w:val="23"/>
+        </w:rPr>
+      </w:pPr>
+      <w:r>
+        <w:rPr>
+          <w:sz w:val="23"/>
+          <w:szCs w:val="23"/>
+        </w:rPr>
+        <w:t xml:space="preserve">• </w:t>
+      </w:r>
+      <w:r>
+        <w:rPr>
+          <w:b/>
+          <w:bCs/>
+          <w:sz w:val="23"/>
+          <w:szCs w:val="23"/>
+        </w:rPr>
+        <w:t>/proc :</w:t>
+      </w:r>
+      <w:r>
+        <w:rPr>
+          <w:sz w:val="23"/>
+          <w:szCs w:val="23"/>
+        </w:rPr>
         <w:t xml:space="preserve"> </w:t>
       </w:r>
       <w:r>
-        <w:t>liens symboliques permettant de retrouver les disques du système par différents critères, tels que leur identifiant, leur étiquette, leur UUID, leur chemin, etc.</w:t>
-      </w:r>
-    </w:p>
-    <w:p>
-      <w:r>
-        <w:t xml:space="preserve">• </w:t>
-      </w:r>
-      <w:r>
-        <w:rPr>
-          <w:b/>
-          <w:bCs/>
-        </w:rPr>
-        <w:t>/</w:t>
-      </w:r>
-      <w:proofErr w:type="spellStart"/>
-      <w:r>
-        <w:rPr>
-          <w:b/>
-          <w:bCs/>
-        </w:rPr>
-        <w:t>etc</w:t>
-      </w:r>
-      <w:proofErr w:type="spellEnd"/>
-      <w:r>
-        <w:rPr>
-          <w:b/>
-          <w:bCs/>
-        </w:rPr>
-        <w:t> :</w:t>
-      </w:r>
-      <w:r>
-        <w:t xml:space="preserve"> fichiers de configuration </w:t>
-      </w:r>
-      <w:r>
-        <w:t xml:space="preserve">du système et </w:t>
-      </w:r>
-      <w:r>
-        <w:t>des applications</w:t>
-      </w:r>
-    </w:p>
-    <w:p>
-      <w:r>
-        <w:t xml:space="preserve">• </w:t>
-      </w:r>
-      <w:r>
-        <w:rPr>
-          <w:b/>
-          <w:bCs/>
-        </w:rPr>
-        <w:t>/</w:t>
-      </w:r>
-      <w:proofErr w:type="spellStart"/>
-      <w:r>
-        <w:rPr>
-          <w:b/>
-          <w:bCs/>
-        </w:rPr>
-        <w:t>etc</w:t>
-      </w:r>
-      <w:proofErr w:type="spellEnd"/>
-      <w:r>
-        <w:rPr>
-          <w:b/>
-          <w:bCs/>
-        </w:rPr>
-        <w:t>/</w:t>
-      </w:r>
-      <w:proofErr w:type="spellStart"/>
-      <w:r>
-        <w:rPr>
-          <w:b/>
-          <w:bCs/>
-        </w:rPr>
-        <w:t>passwd</w:t>
-      </w:r>
-      <w:proofErr w:type="spellEnd"/>
-      <w:r>
-        <w:rPr>
-          <w:b/>
-          <w:bCs/>
-        </w:rPr>
-        <w:t xml:space="preserve"> : </w:t>
-      </w:r>
-      <w:r>
-        <w:t>comptes utilisateurs et leurs répertoires</w:t>
-      </w:r>
-    </w:p>
-    <w:p>
-      <w:r>
-        <w:t xml:space="preserve">• </w:t>
-      </w:r>
-      <w:r>
-        <w:rPr>
-          <w:b/>
-          <w:bCs/>
-        </w:rPr>
-        <w:t>/</w:t>
-      </w:r>
-      <w:proofErr w:type="spellStart"/>
-      <w:r>
-        <w:rPr>
-          <w:b/>
-          <w:bCs/>
-        </w:rPr>
-        <w:t>etc</w:t>
-      </w:r>
-      <w:proofErr w:type="spellEnd"/>
-      <w:r>
-        <w:rPr>
-          <w:b/>
-          <w:bCs/>
-        </w:rPr>
-        <w:t>/</w:t>
-      </w:r>
-      <w:proofErr w:type="spellStart"/>
-      <w:r>
-        <w:rPr>
-          <w:b/>
-          <w:bCs/>
-        </w:rPr>
-        <w:t>shadow</w:t>
-      </w:r>
-      <w:proofErr w:type="spellEnd"/>
-      <w:r>
-        <w:rPr>
-          <w:b/>
-          <w:bCs/>
-        </w:rPr>
-        <w:t> :</w:t>
-      </w:r>
-      <w:r>
-        <w:t xml:space="preserve"> comptes utilisateurs et leurs mots de passe chiffrés</w:t>
-      </w:r>
-    </w:p>
-    <w:p>
-      <w:r>
-        <w:t xml:space="preserve">• </w:t>
-      </w:r>
-      <w:r>
-        <w:rPr>
-          <w:b/>
-          <w:bCs/>
-        </w:rPr>
-        <w:t>/</w:t>
-      </w:r>
-      <w:proofErr w:type="spellStart"/>
-      <w:r>
-        <w:rPr>
-          <w:b/>
-          <w:bCs/>
-        </w:rPr>
-        <w:t>etc</w:t>
-      </w:r>
-      <w:proofErr w:type="spellEnd"/>
-      <w:r>
-        <w:rPr>
-          <w:b/>
-          <w:bCs/>
-        </w:rPr>
-        <w:t>/network/interface :</w:t>
-      </w:r>
-      <w:r>
-        <w:t xml:space="preserve"> interfaces réseaux</w:t>
-      </w:r>
-    </w:p>
-    <w:p>
-      <w:r>
-        <w:t xml:space="preserve">• </w:t>
-      </w:r>
-      <w:r>
-        <w:rPr>
-          <w:b/>
-          <w:bCs/>
-        </w:rPr>
-        <w:t>/home :</w:t>
-      </w:r>
-      <w:r>
-        <w:t xml:space="preserve"> </w:t>
-      </w:r>
-      <w:r>
-        <w:t>r</w:t>
-      </w:r>
-      <w:r>
-        <w:t>épertoire principal des utilisateurs</w:t>
-      </w:r>
-      <w:r>
-        <w:t xml:space="preserve"> (c</w:t>
-      </w:r>
-      <w:r>
-        <w:t>haque utilisateur du système a généralement son répertoire</w:t>
-      </w:r>
-      <w:r>
-        <w:t xml:space="preserve"> personnel</w:t>
-      </w:r>
-      <w:r>
-        <w:t xml:space="preserve"> sous /home, où il peut stocker ses fichiers personnels et personnaliser ses paramètres</w:t>
-      </w:r>
-      <w:r>
-        <w:t>)</w:t>
-      </w:r>
-    </w:p>
-    <w:p>
-      <w:r>
-        <w:t xml:space="preserve">• </w:t>
-      </w:r>
-      <w:r>
-        <w:rPr>
-          <w:b/>
-          <w:bCs/>
-        </w:rPr>
-        <w:t>/lib</w:t>
-      </w:r>
-      <w:r>
-        <w:t xml:space="preserve"> ou </w:t>
-      </w:r>
-      <w:r>
-        <w:rPr>
-          <w:b/>
-          <w:bCs/>
-        </w:rPr>
-        <w:t>/lib64 :</w:t>
-      </w:r>
-      <w:r>
-        <w:t xml:space="preserve"> </w:t>
-      </w:r>
-      <w:r>
-        <w:t xml:space="preserve">bibliothèques partagées (ou librairies) nécessaires au fonctionnement du système et des applications </w:t>
-      </w:r>
-      <w:r>
-        <w:t>(/lib64 stocke en 64 bits)</w:t>
-      </w:r>
-    </w:p>
-    <w:p>
-      <w:r>
-        <w:t xml:space="preserve">• </w:t>
-      </w:r>
-      <w:r>
-        <w:rPr>
-          <w:b/>
-          <w:bCs/>
-        </w:rPr>
-        <w:t xml:space="preserve">/media : </w:t>
-      </w:r>
-      <w:r>
-        <w:t>points de stockage des périphériques de stockage amovibles</w:t>
-      </w:r>
-    </w:p>
-    <w:p>
-      <w:r>
-        <w:t xml:space="preserve">• </w:t>
-      </w:r>
-      <w:r>
-        <w:rPr>
-          <w:b/>
-          <w:bCs/>
-        </w:rPr>
-        <w:t>/mnt :</w:t>
-      </w:r>
-      <w:r>
-        <w:t xml:space="preserve"> point</w:t>
-      </w:r>
-      <w:r>
-        <w:t>s</w:t>
-      </w:r>
-      <w:r>
-        <w:t xml:space="preserve"> de montage</w:t>
-      </w:r>
-      <w:r>
-        <w:t xml:space="preserve"> de volumes de stockage</w:t>
-      </w:r>
-    </w:p>
-    <w:p>
-      <w:r>
-        <w:t xml:space="preserve">• </w:t>
-      </w:r>
-      <w:r>
-        <w:rPr>
-          <w:b/>
-          <w:bCs/>
-        </w:rPr>
-        <w:t>/</w:t>
-      </w:r>
-      <w:proofErr w:type="spellStart"/>
-      <w:r>
-        <w:rPr>
-          <w:b/>
-          <w:bCs/>
-        </w:rPr>
-        <w:t>opt</w:t>
-      </w:r>
-      <w:proofErr w:type="spellEnd"/>
-      <w:r>
-        <w:rPr>
-          <w:b/>
-          <w:bCs/>
-        </w:rPr>
-        <w:t> :</w:t>
-      </w:r>
-      <w:r>
-        <w:t xml:space="preserve"> </w:t>
-      </w:r>
-      <w:r>
-        <w:t xml:space="preserve">logiciels tiers (logiciels qui ne font pas partie du système d'exploitation) </w:t>
-      </w:r>
-      <w:r>
-        <w:t xml:space="preserve">installés </w:t>
-      </w:r>
-      <w:r>
-        <w:t>sur le système</w:t>
+        <w:rPr>
+          <w:sz w:val="23"/>
+          <w:szCs w:val="23"/>
+        </w:rPr>
+        <w:t>système de fichiers virtuel qui représente les informations en temps réel sur les processus en cours d'exécution, les paramètres du noyau et d'autres informations du système</w:t>
       </w:r>
     </w:p>
     <w:p>
@@ -1904,44 +1954,6 @@
           <w:szCs w:val="23"/>
         </w:rPr>
         <w:lastRenderedPageBreak/>
-        <w:t xml:space="preserve">• </w:t>
-      </w:r>
-      <w:r>
-        <w:rPr>
-          <w:b/>
-          <w:bCs/>
-          <w:sz w:val="23"/>
-          <w:szCs w:val="23"/>
-        </w:rPr>
-        <w:t>/proc :</w:t>
-      </w:r>
-      <w:r>
-        <w:rPr>
-          <w:sz w:val="23"/>
-          <w:szCs w:val="23"/>
-        </w:rPr>
-        <w:t xml:space="preserve"> </w:t>
-      </w:r>
-      <w:r>
-        <w:rPr>
-          <w:sz w:val="23"/>
-          <w:szCs w:val="23"/>
-        </w:rPr>
-        <w:t>système de fichiers virtuel qui représente les informations en temps réel sur les processus en cours d'exécution, les paramètres du noyau et d'autres informations du système</w:t>
-      </w:r>
-    </w:p>
-    <w:p>
-      <w:pPr>
-        <w:rPr>
-          <w:sz w:val="23"/>
-          <w:szCs w:val="23"/>
-        </w:rPr>
-      </w:pPr>
-      <w:r>
-        <w:rPr>
-          <w:sz w:val="23"/>
-          <w:szCs w:val="23"/>
-        </w:rPr>
         <w:t xml:space="preserve">• </w:t>
       </w:r>
       <w:r>
@@ -3133,17 +3145,6 @@
       <w:r>
         <w:t>.</w:t>
       </w:r>
-    </w:p>
-    <w:p/>
-    <w:p/>
-    <w:p/>
-    <w:p>
-      <w:pPr>
-        <w:rPr>
-          <w:b/>
-          <w:bCs/>
-        </w:rPr>
-      </w:pPr>
     </w:p>
     <w:sectPr>
       <w:footerReference w:type="default" r:id="rId8"/>

</xml_diff>

<commit_message>
fix Linux, ligne de commande
</commit_message>
<xml_diff>
--- a/10 Linux, les fondamentaux.docx
+++ b/10 Linux, les fondamentaux.docx
@@ -182,13 +182,8 @@
       <w:r>
         <w:t xml:space="preserve"> </w:t>
       </w:r>
-      <w:proofErr w:type="gramStart"/>
-      <w:r>
-        <w:t>aux</w:t>
-      </w:r>
-      <w:proofErr w:type="gramEnd"/>
-      <w:r>
-        <w:t xml:space="preserve"> utilisateurs de lancer plusieurs applications et d'effectuer plusieurs actions en parallèle</w:t>
+      <w:r>
+        <w:t>aux utilisateurs de lancer plusieurs applications et d'effectuer plusieurs actions en parallèle</w:t>
       </w:r>
     </w:p>
     <w:p>
@@ -645,64 +640,189 @@
       </w:pPr>
       <w:r>
         <w:lastRenderedPageBreak/>
-        <w:t>Niveaux d’accès et privilèges</w:t>
-      </w:r>
-    </w:p>
-    <w:p>
-      <w:pPr>
-        <w:rPr>
-          <w:b/>
-          <w:bCs/>
-        </w:rPr>
-      </w:pPr>
-      <w:r>
-        <w:t xml:space="preserve">• </w:t>
-      </w:r>
-      <w:r>
-        <w:rPr>
-          <w:b/>
-          <w:bCs/>
-        </w:rPr>
-        <w:t>Utilisateur</w:t>
-      </w:r>
-      <w:r>
-        <w:rPr>
-          <w:b/>
-          <w:bCs/>
-        </w:rPr>
-        <w:t xml:space="preserve"> standard</w:t>
-      </w:r>
-      <w:r>
-        <w:rPr>
-          <w:b/>
-          <w:bCs/>
-        </w:rPr>
+        <w:t>Shell et prompt dans les interface en ligne de commande</w:t>
+      </w:r>
+    </w:p>
+    <w:p>
+      <w:r>
+        <w:t xml:space="preserve">• </w:t>
+      </w:r>
+      <w:r>
+        <w:rPr>
+          <w:b/>
+          <w:bCs/>
+        </w:rPr>
+        <w:t>Shell :</w:t>
+      </w:r>
+      <w:r>
+        <w:t xml:space="preserve"> </w:t>
+      </w:r>
+      <w:r>
+        <w:t>interface en ligne de commandes permettant aux utilisateurs d'interagir avec un système d'exploitation en entrant des commandes textuelles plutôt que d'utiliser une interface graphique</w:t>
+      </w:r>
+      <w:r>
+        <w:t xml:space="preserve">. </w:t>
+      </w:r>
+      <w:r>
+        <w:rPr>
+          <w:u w:val="single"/>
+        </w:rPr>
+        <w:t>Ex :</w:t>
+      </w:r>
+      <w:r>
+        <w:t xml:space="preserve"> PowerShell</w:t>
+      </w:r>
+    </w:p>
+    <w:p>
+      <w:r>
+        <w:t xml:space="preserve">• </w:t>
+      </w:r>
+      <w:r>
+        <w:rPr>
+          <w:b/>
+          <w:bCs/>
+        </w:rPr>
+        <w:t>Prompt :</w:t>
+      </w:r>
+      <w:r>
+        <w:t xml:space="preserve"> </w:t>
+      </w:r>
+      <w:r>
+        <w:t xml:space="preserve">caractère ou une chaîne de caractères qui indique l'endroit où l'utilisateur peut entrer une commande ou une instruction, qui peut être composé </w:t>
+      </w:r>
+      <w:r>
+        <w:t>du nom d’utilisateur, du nom de la machine, du répertoire de travail, de caractères spéciaux, etc.</w:t>
+      </w:r>
+    </w:p>
+    <w:p>
+      <w:r>
+        <w:t>•</w:t>
+      </w:r>
+      <w:r>
+        <w:t xml:space="preserve"> </w:t>
+      </w:r>
+      <w:r>
+        <w:t>C</w:t>
+      </w:r>
+      <w:r>
+        <w:t>aractères spéciaux dans le prompt pour indiquer le niveau de privilèges de l'utilisateur</w:t>
+      </w:r>
+      <w:r>
         <w:t> :</w:t>
       </w:r>
-      <w:r>
-        <w:rPr>
-          <w:b/>
-          <w:bCs/>
-        </w:rPr>
+    </w:p>
+    <w:p>
+      <w:pPr>
+        <w:rPr>
+          <w:b/>
+          <w:bCs/>
+        </w:rPr>
+      </w:pPr>
+      <w:r>
+        <w:t xml:space="preserve">— </w:t>
+      </w:r>
+      <w:r>
+        <w:rPr>
+          <w:b/>
+          <w:bCs/>
+        </w:rPr>
+        <w:t># :</w:t>
+      </w:r>
+      <w:r>
         <w:t xml:space="preserve"> </w:t>
       </w:r>
       <w:r>
-        <w:t>a des droits d'accès limités sur le système</w:t>
-      </w:r>
-      <w:r>
-        <w:t xml:space="preserve">, peut </w:t>
-      </w:r>
-      <w:r>
-        <w:t>exécuter des commandes et interagir avec les fichiers et les ressources qui lui sont autorisés, généralement dans son propre espace de travail</w:t>
-      </w:r>
-    </w:p>
-    <w:p>
-      <w:pPr>
-        <w:rPr>
-          <w:b/>
-          <w:bCs/>
-        </w:rPr>
-      </w:pPr>
+        <w:t>utilisé comme prompt pour l'utilisateur root ou super-utilisateur</w:t>
+      </w:r>
+    </w:p>
+    <w:p>
+      <w:r>
+        <w:t xml:space="preserve">— </w:t>
+      </w:r>
+      <w:r>
+        <w:rPr>
+          <w:b/>
+          <w:bCs/>
+        </w:rPr>
+        <w:t>$ :</w:t>
+      </w:r>
+      <w:r>
+        <w:t xml:space="preserve"> </w:t>
+      </w:r>
+      <w:r>
+        <w:t>utilisé comme prompt pour les utilisateurs non privilégiés ou les utilisateurs régulier</w:t>
+      </w:r>
+      <w:r>
+        <w:t>s</w:t>
+      </w:r>
+    </w:p>
+    <w:p/>
+    <w:p>
+      <w:pPr>
+        <w:pStyle w:val="Titre2"/>
+      </w:pPr>
+      <w:r>
+        <w:t>Catégories de paquets logiciels Debian</w:t>
+      </w:r>
+    </w:p>
+    <w:p>
+      <w:r>
+        <w:t xml:space="preserve">• </w:t>
+      </w:r>
+      <w:r>
+        <w:rPr>
+          <w:b/>
+          <w:bCs/>
+        </w:rPr>
+        <w:t>Paquets logiciels dans la catégorie « main » :</w:t>
+      </w:r>
+      <w:r>
+        <w:t xml:space="preserve"> conformes aux lignes directrices de Debian en matière de logiciel libre, considérés comme les composants principaux de la distribution et contiennent les logiciels essentiels nécessaires pour exécuter un système Debian de base</w:t>
+      </w:r>
+    </w:p>
+    <w:p>
+      <w:r>
+        <w:t xml:space="preserve">• </w:t>
+      </w:r>
+      <w:r>
+        <w:rPr>
+          <w:b/>
+          <w:bCs/>
+        </w:rPr>
+        <w:t>Paquets logiciels dans la catégorie « contrib » :</w:t>
+      </w:r>
+      <w:r>
+        <w:t xml:space="preserve"> dépendants de logiciels non libres ou distribués sous des licences qui ne sont pas entièrement conformes aux définitions du logiciel libre, tolérés mais pas officiellement pris en charge par la communauté Debian</w:t>
+      </w:r>
+    </w:p>
+    <w:p>
+      <w:r>
+        <w:t xml:space="preserve">• </w:t>
+      </w:r>
+      <w:r>
+        <w:rPr>
+          <w:b/>
+          <w:bCs/>
+        </w:rPr>
+        <w:t>Paquets logiciels dans la catégorie « non-free » :</w:t>
+      </w:r>
+      <w:r>
+        <w:t xml:space="preserve"> non conformes aux définitions du logiciel libre, distribués sous des licences propriétaires, restrictives ou non conformes aux principes du logiciel libre, tolérés mais pas pris en charge par la communauté Debian</w:t>
+      </w:r>
+    </w:p>
+    <w:p/>
+    <w:p>
+      <w:pPr>
+        <w:pStyle w:val="Titre2"/>
+      </w:pPr>
+      <w:r>
+        <w:t>Trois niveaux pour la gestion des paquets</w:t>
+      </w:r>
+      <w:r>
+        <w:t xml:space="preserve"> Debian </w:t>
+      </w:r>
+    </w:p>
+    <w:p>
       <w:r>
         <w:t xml:space="preserve">• </w:t>
       </w:r>
@@ -712,7 +832,7 @@
           <w:b/>
           <w:bCs/>
         </w:rPr>
-        <w:t>Sudo</w:t>
+        <w:t>Dpkg</w:t>
       </w:r>
       <w:proofErr w:type="spellEnd"/>
       <w:r>
@@ -723,84 +843,274 @@
         <w:t> :</w:t>
       </w:r>
       <w:r>
-        <w:rPr>
-          <w:b/>
-          <w:bCs/>
-        </w:rPr>
+        <w:t xml:space="preserve"> outil de bas niveau pour la gestion des paquets sous Debian</w:t>
+      </w:r>
+      <w:r>
+        <w:t>, qui offre un contrôle fin sur la gestion des paquets, mais nécessite une syntaxe plus complexe</w:t>
+      </w:r>
+    </w:p>
+    <w:p>
+      <w:pPr>
+        <w:rPr>
+          <w:b/>
+          <w:bCs/>
+        </w:rPr>
+      </w:pPr>
+      <w:r>
+        <w:t xml:space="preserve">• </w:t>
+      </w:r>
+      <w:r>
+        <w:rPr>
+          <w:b/>
+          <w:bCs/>
+        </w:rPr>
+        <w:t xml:space="preserve">Apt-get et </w:t>
+      </w:r>
+      <w:proofErr w:type="spellStart"/>
+      <w:r>
+        <w:rPr>
+          <w:b/>
+          <w:bCs/>
+        </w:rPr>
+        <w:t>apt</w:t>
+      </w:r>
+      <w:proofErr w:type="spellEnd"/>
+      <w:r>
+        <w:rPr>
+          <w:b/>
+          <w:bCs/>
+        </w:rPr>
+        <w:t> :</w:t>
+      </w:r>
+    </w:p>
+    <w:p>
+      <w:r>
+        <w:t xml:space="preserve">— </w:t>
+      </w:r>
+      <w:r>
+        <w:rPr>
+          <w:b/>
+          <w:bCs/>
+        </w:rPr>
+        <w:t>apt-get :</w:t>
+      </w:r>
+      <w:r>
+        <w:t xml:space="preserve"> interface en ligne de commande pour la gestion des paquets sous Debian qui nécessite souvent l'utilisation de commandes supplémentaires pour gérer certaines tâches. </w:t>
+      </w:r>
+      <w:r>
+        <w:rPr>
+          <w:u w:val="single"/>
+        </w:rPr>
+        <w:t>Ex :</w:t>
+      </w:r>
+      <w:r>
+        <w:t xml:space="preserve"> résolution des conflits de dépendances.</w:t>
+      </w:r>
+    </w:p>
+    <w:p>
+      <w:r>
+        <w:t xml:space="preserve">— </w:t>
+      </w:r>
+      <w:proofErr w:type="spellStart"/>
+      <w:r>
+        <w:rPr>
+          <w:b/>
+          <w:bCs/>
+        </w:rPr>
+        <w:t>apt</w:t>
+      </w:r>
+      <w:proofErr w:type="spellEnd"/>
+      <w:r>
+        <w:rPr>
+          <w:b/>
+          <w:bCs/>
+        </w:rPr>
+        <w:t> :</w:t>
+      </w:r>
+      <w:r>
+        <w:t xml:space="preserve"> amélioration d’apt-get avec une syntaxe simplifiée, des fonctionnalités supplémentaires (</w:t>
+      </w:r>
+      <w:r>
+        <w:rPr>
+          <w:u w:val="single"/>
+        </w:rPr>
+        <w:t>Ex :</w:t>
+      </w:r>
+      <w:r>
+        <w:t xml:space="preserve"> gestion des paquets recommandés et suggérés), et une meilleure gestion des dépendances.</w:t>
+      </w:r>
+    </w:p>
+    <w:p>
+      <w:r>
+        <w:t xml:space="preserve">• </w:t>
+      </w:r>
+      <w:r>
+        <w:rPr>
+          <w:b/>
+          <w:bCs/>
+        </w:rPr>
+        <w:t>Aptitude :</w:t>
+      </w:r>
+      <w:r>
+        <w:t xml:space="preserve"> outil de gestion de paquets de niveau supérieur pour Debian, offrant une interface utilisateur </w:t>
+      </w:r>
+      <w:r>
+        <w:t>en ligne de commande plus conviviale et puissante</w:t>
+      </w:r>
+      <w:r>
+        <w:t xml:space="preserve">, </w:t>
+      </w:r>
+      <w:r>
+        <w:t>conçu pour faciliter la gestion des paquets avec des fonctionnalités avancées</w:t>
+      </w:r>
+      <w:r>
+        <w:t xml:space="preserve">. </w:t>
+      </w:r>
+      <w:r>
+        <w:rPr>
+          <w:u w:val="single"/>
+        </w:rPr>
+        <w:t>Ex :</w:t>
+      </w:r>
+      <w:r>
+        <w:t xml:space="preserve"> résolution automatique des </w:t>
+      </w:r>
+      <w:r>
+        <w:lastRenderedPageBreak/>
+        <w:t>dépendances, la recherche avancée, la gestion des tâches et la prise en charge des transactions</w:t>
+      </w:r>
+    </w:p>
+    <w:p/>
+    <w:p>
+      <w:pPr>
+        <w:pStyle w:val="Titre2"/>
+      </w:pPr>
+      <w:r>
+        <w:t>SSH et connexion à distance</w:t>
+      </w:r>
+    </w:p>
+    <w:p>
+      <w:r>
+        <w:t xml:space="preserve">• </w:t>
+      </w:r>
+      <w:r>
+        <w:rPr>
+          <w:b/>
+          <w:bCs/>
+        </w:rPr>
+        <w:t>SSH :</w:t>
+      </w:r>
+      <w:r>
+        <w:t xml:space="preserve"> protocole de communication sécurisé utilisé pour accéder à distance à des systèmes informatiques et pour exécuter des commandes à distance</w:t>
+      </w:r>
+    </w:p>
+    <w:p>
+      <w:r>
+        <w:t xml:space="preserve">• </w:t>
+      </w:r>
+      <w:r>
+        <w:rPr>
+          <w:b/>
+          <w:bCs/>
+        </w:rPr>
+        <w:t>Architecture utilisée par SSH :</w:t>
+      </w:r>
+      <w:r>
+        <w:t xml:space="preserve"> client-serveur, </w:t>
+      </w:r>
+      <w:r>
+        <w:t>avec le client SSH installé sur la machine locale</w:t>
+      </w:r>
+      <w:r>
+        <w:t>,</w:t>
+      </w:r>
+      <w:r>
+        <w:t xml:space="preserve"> le serveur SSH installé sur la machine distante à laquelle on se connecte</w:t>
+      </w:r>
+      <w:r>
+        <w:t xml:space="preserve"> et une communication cryptée entre les deux</w:t>
+      </w:r>
+    </w:p>
+    <w:p>
+      <w:r>
+        <w:t xml:space="preserve">• </w:t>
+      </w:r>
+      <w:r>
+        <w:rPr>
+          <w:b/>
+          <w:bCs/>
+        </w:rPr>
+        <w:t>Deux méthodes d’authentification :</w:t>
+      </w:r>
+    </w:p>
+    <w:p>
+      <w:r>
+        <w:t xml:space="preserve">— </w:t>
+      </w:r>
+      <w:r>
+        <w:rPr>
+          <w:b/>
+          <w:bCs/>
+        </w:rPr>
+        <w:t>le mot de passe :</w:t>
+      </w:r>
+      <w:r>
         <w:t xml:space="preserve"> </w:t>
       </w:r>
       <w:r>
-        <w:t>fait référence à la possibilité pour un utilisateur régulier d'exécuter des commandes avec des privilèges de super-utilisateur temporairement</w:t>
-      </w:r>
-    </w:p>
-    <w:p>
-      <w:r>
-        <w:t xml:space="preserve">• </w:t>
-      </w:r>
-      <w:r>
-        <w:rPr>
-          <w:b/>
-          <w:bCs/>
-        </w:rPr>
-        <w:t>Root</w:t>
-      </w:r>
-      <w:r>
-        <w:t xml:space="preserve"> ou </w:t>
-      </w:r>
-      <w:r>
-        <w:rPr>
-          <w:b/>
-          <w:bCs/>
-        </w:rPr>
-        <w:t>super</w:t>
-      </w:r>
-      <w:r>
-        <w:rPr>
-          <w:b/>
-          <w:bCs/>
-        </w:rPr>
-        <w:t>-utilisateur</w:t>
-      </w:r>
-      <w:r>
-        <w:rPr>
-          <w:b/>
-          <w:bCs/>
-        </w:rPr>
-        <w:t> :</w:t>
+        <w:t xml:space="preserve">nécessite un nom d'utilisateur et un mot de passe pour se connecter au serveur distant, mais </w:t>
+      </w:r>
+      <w:r>
+        <w:t>est</w:t>
+      </w:r>
+      <w:r>
+        <w:t xml:space="preserve"> vulnérable aux attaques par force brute</w:t>
+      </w:r>
+    </w:p>
+    <w:p>
+      <w:r>
+        <w:t xml:space="preserve">— </w:t>
+      </w:r>
+      <w:r>
+        <w:rPr>
+          <w:b/>
+          <w:bCs/>
+        </w:rPr>
+        <w:t>le système de clés publique/privée :</w:t>
       </w:r>
       <w:r>
         <w:t xml:space="preserve"> </w:t>
       </w:r>
       <w:r>
-        <w:t>a des privilèges étendus et peut effectuer n'importe quelle opération sur le système, y compris la modification de configurations système, l'installation de logiciels, la suppression de fichiers et dossiers, etc</w:t>
-      </w:r>
-      <w:r>
-        <w:t>.</w:t>
-      </w:r>
-    </w:p>
-    <w:p>
-      <w:pPr>
-        <w:rPr>
-          <w:b/>
-          <w:bCs/>
-        </w:rPr>
-      </w:pPr>
-      <w:r>
-        <w:rPr>
-          <w:u w:val="single"/>
-        </w:rPr>
-        <w:t>Remarque :</w:t>
-      </w:r>
-      <w:r>
-        <w:t xml:space="preserve"> il ne faut pas faire ses commandes en root mais se donner des privilèges temporairement avec </w:t>
-      </w:r>
-      <w:proofErr w:type="spellStart"/>
-      <w:r>
-        <w:t>sudo</w:t>
-      </w:r>
-      <w:proofErr w:type="spellEnd"/>
-      <w:r>
-        <w:t>.</w:t>
+        <w:t>utilise une paire de clés cryptographiques générées</w:t>
+      </w:r>
+      <w:r>
+        <w:t xml:space="preserve"> </w:t>
+      </w:r>
+      <w:r>
+        <w:t>sur la machine locale, où la clé publique est ajoutée au serveur distant, et lors de la connexion, le client SSH utilise la clé privée pour s'authentifier, évitant ainsi la transmission de mot de passe sur le réseau</w:t>
+      </w:r>
+    </w:p>
+    <w:p>
+      <w:r>
+        <w:t xml:space="preserve">• </w:t>
+      </w:r>
+      <w:r>
+        <w:rPr>
+          <w:b/>
+          <w:bCs/>
+        </w:rPr>
+        <w:t>Port par défaut</w:t>
+      </w:r>
+      <w:r>
+        <w:rPr>
+          <w:b/>
+          <w:bCs/>
+        </w:rPr>
+        <w:t xml:space="preserve"> utilisé par le SSH :</w:t>
+      </w:r>
+      <w:r>
+        <w:t xml:space="preserve"> 22 (peut être modifié)</w:t>
       </w:r>
     </w:p>
     <w:p/>
@@ -809,486 +1119,6 @@
         <w:pStyle w:val="Titre2"/>
       </w:pPr>
       <w:r>
-        <w:t>Shell et prompt dans les interface en ligne de commande</w:t>
-      </w:r>
-    </w:p>
-    <w:p>
-      <w:r>
-        <w:t xml:space="preserve">• </w:t>
-      </w:r>
-      <w:r>
-        <w:rPr>
-          <w:b/>
-          <w:bCs/>
-        </w:rPr>
-        <w:t>Shell :</w:t>
-      </w:r>
-      <w:r>
-        <w:t xml:space="preserve"> </w:t>
-      </w:r>
-      <w:r>
-        <w:t>interface en ligne de commandes permettant aux utilisateurs d'interagir avec un système d'exploitation en entrant des commandes textuelles plutôt que d'utiliser une interface graphique</w:t>
-      </w:r>
-      <w:r>
-        <w:t xml:space="preserve">. </w:t>
-      </w:r>
-      <w:r>
-        <w:rPr>
-          <w:u w:val="single"/>
-        </w:rPr>
-        <w:t>Ex :</w:t>
-      </w:r>
-      <w:r>
-        <w:t xml:space="preserve"> PowerShell</w:t>
-      </w:r>
-    </w:p>
-    <w:p>
-      <w:r>
-        <w:t xml:space="preserve">• </w:t>
-      </w:r>
-      <w:r>
-        <w:rPr>
-          <w:b/>
-          <w:bCs/>
-        </w:rPr>
-        <w:t>Prompt :</w:t>
-      </w:r>
-      <w:r>
-        <w:t xml:space="preserve"> </w:t>
-      </w:r>
-      <w:r>
-        <w:t xml:space="preserve">caractère ou une chaîne de caractères qui indique l'endroit où l'utilisateur peut entrer une commande ou une instruction, qui peut être composé </w:t>
-      </w:r>
-      <w:r>
-        <w:t>du nom d’utilisateur, du nom de la machine, du répertoire de travail, de caractères spéciaux, etc.</w:t>
-      </w:r>
-    </w:p>
-    <w:p>
-      <w:r>
-        <w:t>•</w:t>
-      </w:r>
-      <w:r>
-        <w:t xml:space="preserve"> </w:t>
-      </w:r>
-      <w:r>
-        <w:t>C</w:t>
-      </w:r>
-      <w:r>
-        <w:t>aractères spéciaux dans le prompt pour indiquer le niveau de privilèges de l'utilisateur</w:t>
-      </w:r>
-      <w:r>
-        <w:t> :</w:t>
-      </w:r>
-    </w:p>
-    <w:p>
-      <w:pPr>
-        <w:rPr>
-          <w:b/>
-          <w:bCs/>
-        </w:rPr>
-      </w:pPr>
-      <w:r>
-        <w:t xml:space="preserve">— </w:t>
-      </w:r>
-      <w:r>
-        <w:rPr>
-          <w:b/>
-          <w:bCs/>
-        </w:rPr>
-        <w:t># :</w:t>
-      </w:r>
-      <w:r>
-        <w:t xml:space="preserve"> </w:t>
-      </w:r>
-      <w:r>
-        <w:t>utilisé comme prompt pour l'utilisateur root ou super-utilisateur</w:t>
-      </w:r>
-    </w:p>
-    <w:p>
-      <w:r>
-        <w:t xml:space="preserve">— </w:t>
-      </w:r>
-      <w:r>
-        <w:rPr>
-          <w:b/>
-          <w:bCs/>
-        </w:rPr>
-        <w:t>$ :</w:t>
-      </w:r>
-      <w:r>
-        <w:t xml:space="preserve"> </w:t>
-      </w:r>
-      <w:r>
-        <w:t>utilisé comme prompt pour les utilisateurs non privilégiés ou les utilisateurs régulier</w:t>
-      </w:r>
-      <w:r>
-        <w:t>s</w:t>
-      </w:r>
-    </w:p>
-    <w:p/>
-    <w:p>
-      <w:pPr>
-        <w:pStyle w:val="Titre2"/>
-      </w:pPr>
-      <w:r>
-        <w:t>Catégories de paquets logiciels Debian</w:t>
-      </w:r>
-    </w:p>
-    <w:p>
-      <w:r>
-        <w:t xml:space="preserve">• </w:t>
-      </w:r>
-      <w:r>
-        <w:rPr>
-          <w:b/>
-          <w:bCs/>
-        </w:rPr>
-        <w:t>Paquets logiciels dans la catégorie « main » :</w:t>
-      </w:r>
-      <w:r>
-        <w:t xml:space="preserve"> conformes aux lignes directrices de Debian en matière de logiciel libre, considérés comme les composants principaux de la distribution et contiennent les logiciels essentiels nécessaires pour exécuter un système Debian de base</w:t>
-      </w:r>
-    </w:p>
-    <w:p>
-      <w:r>
-        <w:t xml:space="preserve">• </w:t>
-      </w:r>
-      <w:r>
-        <w:rPr>
-          <w:b/>
-          <w:bCs/>
-        </w:rPr>
-        <w:t>Paquets logiciels dans la catégorie « contrib » :</w:t>
-      </w:r>
-      <w:r>
-        <w:t xml:space="preserve"> dépendants de logiciels non libres ou distribués sous des licences qui ne sont pas entièrement conformes aux définitions du logiciel libre, tolérés mais pas officiellement pris en charge par la communauté Debian</w:t>
-      </w:r>
-    </w:p>
-    <w:p>
-      <w:r>
-        <w:t xml:space="preserve">• </w:t>
-      </w:r>
-      <w:r>
-        <w:rPr>
-          <w:b/>
-          <w:bCs/>
-        </w:rPr>
-        <w:t>Paquets logiciels dans la catégorie « non-free » :</w:t>
-      </w:r>
-      <w:r>
-        <w:t xml:space="preserve"> non conformes aux définitions du logiciel libre, distribués sous des licences propriétaires, restrictives ou non conformes aux principes du logiciel libre, tolérés mais pas pris en charge par la communauté Debian</w:t>
-      </w:r>
-    </w:p>
-    <w:p/>
-    <w:p>
-      <w:pPr>
-        <w:pStyle w:val="Titre2"/>
-      </w:pPr>
-      <w:r>
-        <w:lastRenderedPageBreak/>
-        <w:t>Trois niveaux pour la gestion des paquets</w:t>
-      </w:r>
-      <w:r>
-        <w:t xml:space="preserve"> Debian </w:t>
-      </w:r>
-    </w:p>
-    <w:p>
-      <w:r>
-        <w:t xml:space="preserve">• </w:t>
-      </w:r>
-      <w:proofErr w:type="spellStart"/>
-      <w:r>
-        <w:rPr>
-          <w:b/>
-          <w:bCs/>
-        </w:rPr>
-        <w:t>Dpkg</w:t>
-      </w:r>
-      <w:proofErr w:type="spellEnd"/>
-      <w:r>
-        <w:rPr>
-          <w:b/>
-          <w:bCs/>
-        </w:rPr>
-        <w:t> :</w:t>
-      </w:r>
-      <w:r>
-        <w:t xml:space="preserve"> outil de bas niveau pour la gestion des paquets sous Debian</w:t>
-      </w:r>
-      <w:r>
-        <w:t>, qui offre un contrôle fin sur la gestion des paquets, mais nécessite une syntaxe plus complexe</w:t>
-      </w:r>
-    </w:p>
-    <w:p>
-      <w:pPr>
-        <w:rPr>
-          <w:b/>
-          <w:bCs/>
-        </w:rPr>
-      </w:pPr>
-      <w:r>
-        <w:t xml:space="preserve">• </w:t>
-      </w:r>
-      <w:r>
-        <w:rPr>
-          <w:b/>
-          <w:bCs/>
-        </w:rPr>
-        <w:t xml:space="preserve">Apt-get et </w:t>
-      </w:r>
-      <w:proofErr w:type="spellStart"/>
-      <w:r>
-        <w:rPr>
-          <w:b/>
-          <w:bCs/>
-        </w:rPr>
-        <w:t>apt</w:t>
-      </w:r>
-      <w:proofErr w:type="spellEnd"/>
-      <w:r>
-        <w:rPr>
-          <w:b/>
-          <w:bCs/>
-        </w:rPr>
-        <w:t> :</w:t>
-      </w:r>
-    </w:p>
-    <w:p>
-      <w:r>
-        <w:t xml:space="preserve">— </w:t>
-      </w:r>
-      <w:r>
-        <w:rPr>
-          <w:b/>
-          <w:bCs/>
-        </w:rPr>
-        <w:t>apt-get :</w:t>
-      </w:r>
-      <w:r>
-        <w:t xml:space="preserve"> interface en ligne de commande pour la gestion des paquets sous Debian qui nécessite souvent l'utilisation de commandes supplémentaires pour gérer certaines tâches. </w:t>
-      </w:r>
-      <w:r>
-        <w:rPr>
-          <w:u w:val="single"/>
-        </w:rPr>
-        <w:t>Ex :</w:t>
-      </w:r>
-      <w:r>
-        <w:t xml:space="preserve"> résolution des conflits de dépendances.</w:t>
-      </w:r>
-    </w:p>
-    <w:p>
-      <w:r>
-        <w:t xml:space="preserve">— </w:t>
-      </w:r>
-      <w:proofErr w:type="spellStart"/>
-      <w:r>
-        <w:rPr>
-          <w:b/>
-          <w:bCs/>
-        </w:rPr>
-        <w:t>apt</w:t>
-      </w:r>
-      <w:proofErr w:type="spellEnd"/>
-      <w:r>
-        <w:rPr>
-          <w:b/>
-          <w:bCs/>
-        </w:rPr>
-        <w:t> :</w:t>
-      </w:r>
-      <w:r>
-        <w:t xml:space="preserve"> amélioration d’apt-get avec une syntaxe simplifiée, des fonctionnalités supplémentaires (</w:t>
-      </w:r>
-      <w:r>
-        <w:rPr>
-          <w:u w:val="single"/>
-        </w:rPr>
-        <w:t>Ex :</w:t>
-      </w:r>
-      <w:r>
-        <w:t xml:space="preserve"> gestion des paquets recommandés et suggérés), et une meilleure gestion des dépendances.</w:t>
-      </w:r>
-    </w:p>
-    <w:p>
-      <w:r>
-        <w:t xml:space="preserve">• </w:t>
-      </w:r>
-      <w:r>
-        <w:rPr>
-          <w:b/>
-          <w:bCs/>
-        </w:rPr>
-        <w:t>Aptitude :</w:t>
-      </w:r>
-      <w:r>
-        <w:t xml:space="preserve"> outil de gestion de paquets de niveau supérieur pour Debian, offrant une interface utilisateur </w:t>
-      </w:r>
-      <w:r>
-        <w:t>en ligne de commande plus conviviale et puissante</w:t>
-      </w:r>
-      <w:r>
-        <w:t xml:space="preserve">, </w:t>
-      </w:r>
-      <w:r>
-        <w:t>conçu pour faciliter la gestion des paquets avec des fonctionnalités avancées</w:t>
-      </w:r>
-      <w:r>
-        <w:t xml:space="preserve">. </w:t>
-      </w:r>
-      <w:r>
-        <w:rPr>
-          <w:u w:val="single"/>
-        </w:rPr>
-        <w:t>Ex :</w:t>
-      </w:r>
-      <w:r>
-        <w:t xml:space="preserve"> résolution automatique des dépendances, la recherche avancée, la gestion des tâches et la prise en charge des transactions</w:t>
-      </w:r>
-    </w:p>
-    <w:p/>
-    <w:p>
-      <w:pPr>
-        <w:pStyle w:val="Titre2"/>
-      </w:pPr>
-      <w:r>
-        <w:t>SSH et connexion à distance</w:t>
-      </w:r>
-    </w:p>
-    <w:p>
-      <w:r>
-        <w:t xml:space="preserve">• </w:t>
-      </w:r>
-      <w:r>
-        <w:rPr>
-          <w:b/>
-          <w:bCs/>
-        </w:rPr>
-        <w:t>SSH :</w:t>
-      </w:r>
-      <w:r>
-        <w:t xml:space="preserve"> protocole de communication sécurisé utilisé pour accéder à distance à des systèmes informatiques et pour exécuter des commandes à distance</w:t>
-      </w:r>
-    </w:p>
-    <w:p>
-      <w:r>
-        <w:t xml:space="preserve">• </w:t>
-      </w:r>
-      <w:r>
-        <w:rPr>
-          <w:b/>
-          <w:bCs/>
-        </w:rPr>
-        <w:t>Architecture utilisée par SSH :</w:t>
-      </w:r>
-      <w:r>
-        <w:t xml:space="preserve"> client-serveur, </w:t>
-      </w:r>
-      <w:r>
-        <w:t>avec le client SSH installé sur la machine locale</w:t>
-      </w:r>
-      <w:r>
-        <w:t>,</w:t>
-      </w:r>
-      <w:r>
-        <w:t xml:space="preserve"> le serveur SSH installé sur la machine distante à laquelle on se connecte</w:t>
-      </w:r>
-      <w:r>
-        <w:t xml:space="preserve"> et une communication cryptée entre les deux</w:t>
-      </w:r>
-    </w:p>
-    <w:p>
-      <w:r>
-        <w:t xml:space="preserve">• </w:t>
-      </w:r>
-      <w:r>
-        <w:rPr>
-          <w:b/>
-          <w:bCs/>
-        </w:rPr>
-        <w:t>Deux méthodes d’authentification :</w:t>
-      </w:r>
-    </w:p>
-    <w:p>
-      <w:r>
-        <w:t xml:space="preserve">— </w:t>
-      </w:r>
-      <w:r>
-        <w:rPr>
-          <w:b/>
-          <w:bCs/>
-        </w:rPr>
-        <w:t>le mot de passe :</w:t>
-      </w:r>
-      <w:r>
-        <w:t xml:space="preserve"> </w:t>
-      </w:r>
-      <w:r>
-        <w:t xml:space="preserve">nécessite un nom d'utilisateur et un mot de passe pour se connecter au serveur distant, mais </w:t>
-      </w:r>
-      <w:r>
-        <w:t>est</w:t>
-      </w:r>
-      <w:r>
-        <w:t xml:space="preserve"> vulnérable aux attaques par force brute</w:t>
-      </w:r>
-    </w:p>
-    <w:p>
-      <w:r>
-        <w:t xml:space="preserve">— </w:t>
-      </w:r>
-      <w:r>
-        <w:rPr>
-          <w:b/>
-          <w:bCs/>
-        </w:rPr>
-        <w:t>le système de clés publique/privée :</w:t>
-      </w:r>
-      <w:r>
-        <w:t xml:space="preserve"> </w:t>
-      </w:r>
-      <w:r>
-        <w:t>utilise une paire de clés cryptographiques générées</w:t>
-      </w:r>
-      <w:r>
-        <w:t xml:space="preserve"> </w:t>
-      </w:r>
-      <w:r>
-        <w:t>sur la machine locale, où la clé publique est ajoutée au serveur distant, et lors de la connexion, le client SSH utilise la clé privée pour s'authentifier, évitant ainsi la transmission de mot de passe sur le réseau</w:t>
-      </w:r>
-    </w:p>
-    <w:p>
-      <w:r>
-        <w:t xml:space="preserve">• </w:t>
-      </w:r>
-      <w:r>
-        <w:rPr>
-          <w:b/>
-          <w:bCs/>
-        </w:rPr>
-        <w:t>Port par défaut</w:t>
-      </w:r>
-      <w:r>
-        <w:rPr>
-          <w:b/>
-          <w:bCs/>
-        </w:rPr>
-        <w:t xml:space="preserve"> utilisé par le SSH :</w:t>
-      </w:r>
-      <w:r>
-        <w:t xml:space="preserve"> 22 (peut être modifié)</w:t>
-      </w:r>
-    </w:p>
-    <w:p/>
-    <w:p/>
-    <w:p/>
-    <w:p/>
-    <w:p>
-      <w:pPr>
-        <w:pStyle w:val="Titre2"/>
-      </w:pPr>
-      <w:r>
-        <w:lastRenderedPageBreak/>
         <w:t>Chemin absolu et chemin relatif</w:t>
       </w:r>
     </w:p>
@@ -1304,10 +1134,7 @@
         <w:t>Chemin absolu :</w:t>
       </w:r>
       <w:r>
-        <w:t xml:space="preserve"> chemin complet depuis la racine</w:t>
-      </w:r>
-      <w:r>
-        <w:t xml:space="preserve">. </w:t>
+        <w:t xml:space="preserve"> chemin complet depuis la racine. </w:t>
       </w:r>
     </w:p>
     <w:p>
@@ -1347,7 +1174,159 @@
         <w:t>Chemin relatif :</w:t>
       </w:r>
       <w:r>
-        <w:t xml:space="preserve"> chemin depuis l’endroit actuel</w:t>
+        <w:t xml:space="preserve"> chemin depuis l’endroit actuel. </w:t>
+      </w:r>
+      <w:r>
+        <w:rPr>
+          <w:u w:val="single"/>
+        </w:rPr>
+        <w:t>Ex :</w:t>
+      </w:r>
+      <w:r>
+        <w:t xml:space="preserve"> "</w:t>
+      </w:r>
+      <w:r>
+        <w:t>../dossier/fichier.txt" est un chemin relatif qui spécifie le fichier "fichier.txt" dans le répertoire "dossier"</w:t>
+      </w:r>
+    </w:p>
+    <w:p>
+      <w:pPr>
+        <w:rPr>
+          <w:u w:val="single"/>
+        </w:rPr>
+      </w:pPr>
+    </w:p>
+    <w:p>
+      <w:pPr>
+        <w:pStyle w:val="Titre2"/>
+      </w:pPr>
+      <w:r>
+        <w:t>Structure de répertoires</w:t>
+      </w:r>
+    </w:p>
+    <w:p>
+      <w:r>
+        <w:t xml:space="preserve">• </w:t>
+      </w:r>
+      <w:r>
+        <w:rPr>
+          <w:b/>
+          <w:bCs/>
+        </w:rPr>
+        <w:t xml:space="preserve">/ : </w:t>
+      </w:r>
+      <w:r>
+        <w:t xml:space="preserve">racine du système de fichier </w:t>
+      </w:r>
+      <w:r>
+        <w:t>(équivalent de « C: » sur Windows)</w:t>
+      </w:r>
+    </w:p>
+    <w:p>
+      <w:r>
+        <w:t>•</w:t>
+      </w:r>
+      <w:r>
+        <w:rPr>
+          <w:b/>
+          <w:bCs/>
+        </w:rPr>
+        <w:t xml:space="preserve"> /bin :</w:t>
+      </w:r>
+      <w:r>
+        <w:t xml:space="preserve"> </w:t>
+      </w:r>
+      <w:r>
+        <w:t>commandes (ou exécutables) essentielles au fonctionnement du système, accessibles à tous les utilisateurs du système, qu'ils aient des droits d'administrateur ou non</w:t>
+      </w:r>
+    </w:p>
+    <w:p>
+      <w:r>
+        <w:t xml:space="preserve">• </w:t>
+      </w:r>
+      <w:r>
+        <w:rPr>
+          <w:b/>
+          <w:bCs/>
+        </w:rPr>
+        <w:t>/boot :</w:t>
+      </w:r>
+      <w:r>
+        <w:t xml:space="preserve"> </w:t>
+      </w:r>
+      <w:r>
+        <w:t>fichiers nécessaires au démarrage du système (noyau Linux et fichiers de configuration du gestionnaire de démarrage)</w:t>
+      </w:r>
+    </w:p>
+    <w:p>
+      <w:pPr>
+        <w:rPr>
+          <w:color w:val="538135" w:themeColor="accent6" w:themeShade="BF"/>
+        </w:rPr>
+      </w:pPr>
+      <w:r>
+        <w:t xml:space="preserve">• </w:t>
+      </w:r>
+      <w:r>
+        <w:rPr>
+          <w:b/>
+          <w:bCs/>
+        </w:rPr>
+        <w:t>/dev :</w:t>
+      </w:r>
+      <w:r>
+        <w:t xml:space="preserve"> fichiers </w:t>
+      </w:r>
+      <w:r>
+        <w:t>de</w:t>
+      </w:r>
+      <w:r>
+        <w:t xml:space="preserve"> périphériques</w:t>
+      </w:r>
+    </w:p>
+    <w:p>
+      <w:r>
+        <w:t xml:space="preserve">• </w:t>
+      </w:r>
+      <w:r>
+        <w:rPr>
+          <w:b/>
+          <w:bCs/>
+        </w:rPr>
+        <w:t>/dev/</w:t>
+      </w:r>
+      <w:proofErr w:type="spellStart"/>
+      <w:r>
+        <w:rPr>
+          <w:b/>
+          <w:bCs/>
+        </w:rPr>
+        <w:t>null</w:t>
+      </w:r>
+      <w:proofErr w:type="spellEnd"/>
+      <w:r>
+        <w:rPr>
+          <w:b/>
+          <w:bCs/>
+        </w:rPr>
+        <w:t> :</w:t>
+      </w:r>
+      <w:r>
+        <w:t xml:space="preserve"> </w:t>
+      </w:r>
+      <w:r>
+        <w:t>poubelle</w:t>
+      </w:r>
+      <w:r>
+        <w:t xml:space="preserve"> (si l’on écrit un fichier dans /dev/</w:t>
+      </w:r>
+      <w:proofErr w:type="spellStart"/>
+      <w:r>
+        <w:t>null</w:t>
+      </w:r>
+      <w:proofErr w:type="spellEnd"/>
+      <w:r>
+        <w:t>, il sera jeté et perdu)</w:t>
       </w:r>
       <w:r>
         <w:t xml:space="preserve">. </w:t>
@@ -1359,586 +1338,1070 @@
         <w:t>Ex :</w:t>
       </w:r>
       <w:r>
-        <w:t xml:space="preserve"> "</w:t>
-      </w:r>
-      <w:r>
-        <w:t>../dossier/fichier.txt" est un chemin relatif qui spécifie le fichier "fichier.txt" dans le répertoire "dossier"</w:t>
-      </w:r>
-    </w:p>
-    <w:p>
-      <w:pPr>
-        <w:rPr>
+        <w:t xml:space="preserve"> envoi des erreurs d’un script dans /dev/</w:t>
+      </w:r>
+      <w:proofErr w:type="spellStart"/>
+      <w:r>
+        <w:t>null</w:t>
+      </w:r>
+      <w:proofErr w:type="spellEnd"/>
+    </w:p>
+    <w:p>
+      <w:r>
+        <w:t xml:space="preserve">• </w:t>
+      </w:r>
+      <w:r>
+        <w:rPr>
+          <w:b/>
+          <w:bCs/>
+        </w:rPr>
+        <w:t>/dev/</w:t>
+      </w:r>
+      <w:proofErr w:type="spellStart"/>
+      <w:r>
+        <w:rPr>
+          <w:b/>
+          <w:bCs/>
+        </w:rPr>
+        <w:t>random</w:t>
+      </w:r>
+      <w:proofErr w:type="spellEnd"/>
+      <w:r>
+        <w:rPr>
+          <w:b/>
+          <w:bCs/>
+        </w:rPr>
+        <w:t> :</w:t>
+      </w:r>
+      <w:r>
+        <w:t xml:space="preserve"> génère des nombres aléatoires</w:t>
+      </w:r>
+    </w:p>
+    <w:p>
+      <w:r>
+        <w:lastRenderedPageBreak/>
+        <w:t xml:space="preserve">• </w:t>
+      </w:r>
+      <w:r>
+        <w:rPr>
+          <w:b/>
+          <w:bCs/>
+        </w:rPr>
+        <w:t>/dev/</w:t>
+      </w:r>
+      <w:proofErr w:type="spellStart"/>
+      <w:r>
+        <w:rPr>
+          <w:b/>
+          <w:bCs/>
+        </w:rPr>
+        <w:t>disk</w:t>
+      </w:r>
+      <w:proofErr w:type="spellEnd"/>
+      <w:r>
+        <w:rPr>
+          <w:b/>
+          <w:bCs/>
+        </w:rPr>
+        <w:t> :</w:t>
+      </w:r>
+      <w:r>
+        <w:t xml:space="preserve"> </w:t>
+      </w:r>
+      <w:r>
+        <w:t>liens symboliques permettant de retrouver les disques du système par différents critères, tels que leur identifiant, leur étiquette, leur UUID, leur chemin, etc.</w:t>
+      </w:r>
+    </w:p>
+    <w:p>
+      <w:r>
+        <w:t xml:space="preserve">• </w:t>
+      </w:r>
+      <w:r>
+        <w:rPr>
+          <w:b/>
+          <w:bCs/>
+        </w:rPr>
+        <w:t>/</w:t>
+      </w:r>
+      <w:proofErr w:type="spellStart"/>
+      <w:r>
+        <w:rPr>
+          <w:b/>
+          <w:bCs/>
+        </w:rPr>
+        <w:t>etc</w:t>
+      </w:r>
+      <w:proofErr w:type="spellEnd"/>
+      <w:r>
+        <w:rPr>
+          <w:b/>
+          <w:bCs/>
+        </w:rPr>
+        <w:t> :</w:t>
+      </w:r>
+      <w:r>
+        <w:t xml:space="preserve"> fichiers de configuration </w:t>
+      </w:r>
+      <w:r>
+        <w:t xml:space="preserve">du système et </w:t>
+      </w:r>
+      <w:r>
+        <w:t>des applications</w:t>
+      </w:r>
+    </w:p>
+    <w:p>
+      <w:r>
+        <w:t xml:space="preserve">• </w:t>
+      </w:r>
+      <w:r>
+        <w:rPr>
+          <w:b/>
+          <w:bCs/>
+        </w:rPr>
+        <w:t>/</w:t>
+      </w:r>
+      <w:proofErr w:type="spellStart"/>
+      <w:r>
+        <w:rPr>
+          <w:b/>
+          <w:bCs/>
+        </w:rPr>
+        <w:t>etc</w:t>
+      </w:r>
+      <w:proofErr w:type="spellEnd"/>
+      <w:r>
+        <w:rPr>
+          <w:b/>
+          <w:bCs/>
+        </w:rPr>
+        <w:t>/</w:t>
+      </w:r>
+      <w:proofErr w:type="spellStart"/>
+      <w:r>
+        <w:rPr>
+          <w:b/>
+          <w:bCs/>
+        </w:rPr>
+        <w:t>passwd</w:t>
+      </w:r>
+      <w:proofErr w:type="spellEnd"/>
+      <w:r>
+        <w:rPr>
+          <w:b/>
+          <w:bCs/>
+        </w:rPr>
+        <w:t xml:space="preserve"> : </w:t>
+      </w:r>
+      <w:r>
+        <w:t>comptes utilisateurs et leurs répertoires</w:t>
+      </w:r>
+    </w:p>
+    <w:p>
+      <w:r>
+        <w:t xml:space="preserve">• </w:t>
+      </w:r>
+      <w:r>
+        <w:rPr>
+          <w:b/>
+          <w:bCs/>
+        </w:rPr>
+        <w:t>/</w:t>
+      </w:r>
+      <w:proofErr w:type="spellStart"/>
+      <w:r>
+        <w:rPr>
+          <w:b/>
+          <w:bCs/>
+        </w:rPr>
+        <w:t>etc</w:t>
+      </w:r>
+      <w:proofErr w:type="spellEnd"/>
+      <w:r>
+        <w:rPr>
+          <w:b/>
+          <w:bCs/>
+        </w:rPr>
+        <w:t>/</w:t>
+      </w:r>
+      <w:proofErr w:type="spellStart"/>
+      <w:r>
+        <w:rPr>
+          <w:b/>
+          <w:bCs/>
+        </w:rPr>
+        <w:t>shadow</w:t>
+      </w:r>
+      <w:proofErr w:type="spellEnd"/>
+      <w:r>
+        <w:rPr>
+          <w:b/>
+          <w:bCs/>
+        </w:rPr>
+        <w:t> :</w:t>
+      </w:r>
+      <w:r>
+        <w:t xml:space="preserve"> comptes utilisateurs et leurs mots de passe chiffrés</w:t>
+      </w:r>
+    </w:p>
+    <w:p>
+      <w:r>
+        <w:t xml:space="preserve">• </w:t>
+      </w:r>
+      <w:r>
+        <w:rPr>
+          <w:b/>
+          <w:bCs/>
+        </w:rPr>
+        <w:t>/</w:t>
+      </w:r>
+      <w:proofErr w:type="spellStart"/>
+      <w:r>
+        <w:rPr>
+          <w:b/>
+          <w:bCs/>
+        </w:rPr>
+        <w:t>etc</w:t>
+      </w:r>
+      <w:proofErr w:type="spellEnd"/>
+      <w:r>
+        <w:rPr>
+          <w:b/>
+          <w:bCs/>
+        </w:rPr>
+        <w:t>/network/interface :</w:t>
+      </w:r>
+      <w:r>
+        <w:t xml:space="preserve"> interfaces réseaux</w:t>
+      </w:r>
+    </w:p>
+    <w:p>
+      <w:r>
+        <w:t xml:space="preserve">• </w:t>
+      </w:r>
+      <w:r>
+        <w:rPr>
+          <w:b/>
+          <w:bCs/>
+        </w:rPr>
+        <w:t>/home :</w:t>
+      </w:r>
+      <w:r>
+        <w:t xml:space="preserve"> </w:t>
+      </w:r>
+      <w:r>
+        <w:t>r</w:t>
+      </w:r>
+      <w:r>
+        <w:t>épertoire principal des utilisateurs</w:t>
+      </w:r>
+      <w:r>
+        <w:t xml:space="preserve"> (c</w:t>
+      </w:r>
+      <w:r>
+        <w:t>haque utilisateur du système a généralement son répertoire</w:t>
+      </w:r>
+      <w:r>
+        <w:t xml:space="preserve"> personnel</w:t>
+      </w:r>
+      <w:r>
+        <w:t xml:space="preserve"> sous /home, où il peut stocker ses fichiers personnels et personnaliser ses paramètres</w:t>
+      </w:r>
+      <w:r>
+        <w:t>)</w:t>
+      </w:r>
+    </w:p>
+    <w:p>
+      <w:r>
+        <w:t xml:space="preserve">• </w:t>
+      </w:r>
+      <w:r>
+        <w:rPr>
+          <w:b/>
+          <w:bCs/>
+        </w:rPr>
+        <w:t>/lib</w:t>
+      </w:r>
+      <w:r>
+        <w:t xml:space="preserve"> ou </w:t>
+      </w:r>
+      <w:r>
+        <w:rPr>
+          <w:b/>
+          <w:bCs/>
+        </w:rPr>
+        <w:t>/lib64 :</w:t>
+      </w:r>
+      <w:r>
+        <w:t xml:space="preserve"> </w:t>
+      </w:r>
+      <w:r>
+        <w:t xml:space="preserve">bibliothèques partagées (ou librairies) nécessaires au fonctionnement du système et des applications </w:t>
+      </w:r>
+      <w:r>
+        <w:t>(/lib64 stocke en 64 bits)</w:t>
+      </w:r>
+    </w:p>
+    <w:p>
+      <w:r>
+        <w:t xml:space="preserve">• </w:t>
+      </w:r>
+      <w:r>
+        <w:rPr>
+          <w:b/>
+          <w:bCs/>
+        </w:rPr>
+        <w:t xml:space="preserve">/media : </w:t>
+      </w:r>
+      <w:r>
+        <w:t>points de stockage des périphériques de stockage amovibles</w:t>
+      </w:r>
+    </w:p>
+    <w:p>
+      <w:r>
+        <w:t xml:space="preserve">• </w:t>
+      </w:r>
+      <w:r>
+        <w:rPr>
+          <w:b/>
+          <w:bCs/>
+        </w:rPr>
+        <w:t>/mnt :</w:t>
+      </w:r>
+      <w:r>
+        <w:t xml:space="preserve"> point</w:t>
+      </w:r>
+      <w:r>
+        <w:t>s</w:t>
+      </w:r>
+      <w:r>
+        <w:t xml:space="preserve"> de montage</w:t>
+      </w:r>
+      <w:r>
+        <w:t xml:space="preserve"> de volumes de stockage</w:t>
+      </w:r>
+    </w:p>
+    <w:p>
+      <w:r>
+        <w:t xml:space="preserve">• </w:t>
+      </w:r>
+      <w:r>
+        <w:rPr>
+          <w:b/>
+          <w:bCs/>
+        </w:rPr>
+        <w:t>/</w:t>
+      </w:r>
+      <w:proofErr w:type="spellStart"/>
+      <w:r>
+        <w:rPr>
+          <w:b/>
+          <w:bCs/>
+        </w:rPr>
+        <w:t>opt</w:t>
+      </w:r>
+      <w:proofErr w:type="spellEnd"/>
+      <w:r>
+        <w:rPr>
+          <w:b/>
+          <w:bCs/>
+        </w:rPr>
+        <w:t> :</w:t>
+      </w:r>
+      <w:r>
+        <w:t xml:space="preserve"> </w:t>
+      </w:r>
+      <w:r>
+        <w:t xml:space="preserve">logiciels tiers (logiciels qui ne font pas partie du système d'exploitation) </w:t>
+      </w:r>
+      <w:r>
+        <w:t xml:space="preserve">installés </w:t>
+      </w:r>
+      <w:r>
+        <w:t>sur le système</w:t>
+      </w:r>
+    </w:p>
+    <w:p>
+      <w:pPr>
+        <w:rPr>
+          <w:sz w:val="23"/>
+          <w:szCs w:val="23"/>
+        </w:rPr>
+      </w:pPr>
+      <w:r>
+        <w:rPr>
+          <w:sz w:val="23"/>
+          <w:szCs w:val="23"/>
+        </w:rPr>
+        <w:t xml:space="preserve">• </w:t>
+      </w:r>
+      <w:r>
+        <w:rPr>
+          <w:b/>
+          <w:bCs/>
+          <w:sz w:val="23"/>
+          <w:szCs w:val="23"/>
+        </w:rPr>
+        <w:t>/proc :</w:t>
+      </w:r>
+      <w:r>
+        <w:rPr>
+          <w:sz w:val="23"/>
+          <w:szCs w:val="23"/>
+        </w:rPr>
+        <w:t xml:space="preserve"> </w:t>
+      </w:r>
+      <w:r>
+        <w:rPr>
+          <w:sz w:val="23"/>
+          <w:szCs w:val="23"/>
+        </w:rPr>
+        <w:t>système de fichiers virtuel qui représente les informations en temps réel sur les processus en cours d'exécution, les paramètres du noyau et d'autres informations du système</w:t>
+      </w:r>
+    </w:p>
+    <w:p>
+      <w:pPr>
+        <w:rPr>
+          <w:sz w:val="23"/>
+          <w:szCs w:val="23"/>
+        </w:rPr>
+      </w:pPr>
+      <w:r>
+        <w:rPr>
+          <w:sz w:val="23"/>
+          <w:szCs w:val="23"/>
+        </w:rPr>
+        <w:t xml:space="preserve">• </w:t>
+      </w:r>
+      <w:r>
+        <w:rPr>
+          <w:b/>
+          <w:bCs/>
+          <w:sz w:val="23"/>
+          <w:szCs w:val="23"/>
+        </w:rPr>
+        <w:t>/root :</w:t>
+      </w:r>
+      <w:r>
+        <w:rPr>
+          <w:sz w:val="23"/>
+          <w:szCs w:val="23"/>
+        </w:rPr>
+        <w:t xml:space="preserve"> répertoire personnel de root</w:t>
+      </w:r>
+    </w:p>
+    <w:p>
+      <w:pPr>
+        <w:rPr>
+          <w:sz w:val="23"/>
+          <w:szCs w:val="23"/>
+        </w:rPr>
+      </w:pPr>
+      <w:r>
+        <w:rPr>
+          <w:sz w:val="23"/>
+          <w:szCs w:val="23"/>
+        </w:rPr>
+        <w:t xml:space="preserve">• </w:t>
+      </w:r>
+      <w:r>
+        <w:rPr>
+          <w:b/>
+          <w:bCs/>
+          <w:sz w:val="23"/>
+          <w:szCs w:val="23"/>
+        </w:rPr>
+        <w:t xml:space="preserve">/run : </w:t>
+      </w:r>
+      <w:r>
+        <w:rPr>
+          <w:sz w:val="23"/>
+          <w:szCs w:val="23"/>
+        </w:rPr>
+        <w:t xml:space="preserve">fichiers temporaires générés par les applications </w:t>
+      </w:r>
+      <w:r>
+        <w:rPr>
+          <w:sz w:val="23"/>
+          <w:szCs w:val="23"/>
           <w:u w:val="single"/>
         </w:rPr>
-      </w:pPr>
-    </w:p>
-    <w:p>
-      <w:pPr>
-        <w:pStyle w:val="Titre2"/>
-      </w:pPr>
-      <w:r>
-        <w:t>Structure de répertoires</w:t>
-      </w:r>
-    </w:p>
-    <w:p>
-      <w:r>
-        <w:t xml:space="preserve">• </w:t>
-      </w:r>
-      <w:r>
-        <w:rPr>
-          <w:b/>
-          <w:bCs/>
-        </w:rPr>
-        <w:t xml:space="preserve">/ : </w:t>
-      </w:r>
-      <w:r>
-        <w:t xml:space="preserve">racine du système de fichier </w:t>
-      </w:r>
-      <w:r>
-        <w:t>(équivalent de « </w:t>
-      </w:r>
-      <w:proofErr w:type="gramStart"/>
-      <w:r>
-        <w:t>C:</w:t>
-      </w:r>
-      <w:proofErr w:type="gramEnd"/>
-      <w:r>
-        <w:t> » sur Windows)</w:t>
-      </w:r>
-    </w:p>
-    <w:p>
-      <w:r>
-        <w:t>•</w:t>
-      </w:r>
-      <w:r>
-        <w:rPr>
-          <w:b/>
-          <w:bCs/>
-        </w:rPr>
-        <w:t xml:space="preserve"> /bin :</w:t>
-      </w:r>
-      <w:r>
+        <w:t>en cours d'exécution</w:t>
+      </w:r>
+      <w:r>
+        <w:rPr>
+          <w:sz w:val="23"/>
+          <w:szCs w:val="23"/>
+        </w:rPr>
+        <w:t xml:space="preserve"> sur le système</w:t>
+      </w:r>
+    </w:p>
+    <w:p>
+      <w:pPr>
+        <w:rPr>
+          <w:sz w:val="23"/>
+          <w:szCs w:val="23"/>
+        </w:rPr>
+      </w:pPr>
+      <w:r>
+        <w:rPr>
+          <w:sz w:val="23"/>
+          <w:szCs w:val="23"/>
+        </w:rPr>
+        <w:t xml:space="preserve">• </w:t>
+      </w:r>
+      <w:r>
+        <w:rPr>
+          <w:b/>
+          <w:bCs/>
+          <w:sz w:val="23"/>
+          <w:szCs w:val="23"/>
+        </w:rPr>
+        <w:t>/</w:t>
+      </w:r>
+      <w:proofErr w:type="spellStart"/>
+      <w:r>
+        <w:rPr>
+          <w:b/>
+          <w:bCs/>
+          <w:sz w:val="23"/>
+          <w:szCs w:val="23"/>
+        </w:rPr>
+        <w:t>sbin</w:t>
+      </w:r>
+      <w:proofErr w:type="spellEnd"/>
+      <w:r>
+        <w:rPr>
+          <w:b/>
+          <w:bCs/>
+          <w:sz w:val="23"/>
+          <w:szCs w:val="23"/>
+        </w:rPr>
+        <w:t> :</w:t>
+      </w:r>
+      <w:r>
+        <w:rPr>
+          <w:sz w:val="23"/>
+          <w:szCs w:val="23"/>
+        </w:rPr>
         <w:t xml:space="preserve"> </w:t>
       </w:r>
       <w:r>
-        <w:t>commandes (ou exécutables) essentielles au fonctionnement du système, accessibles à tous les utilisateurs du système, qu'ils aient des droits d'administrateur ou non</w:t>
-      </w:r>
-    </w:p>
-    <w:p>
-      <w:r>
-        <w:t xml:space="preserve">• </w:t>
-      </w:r>
-      <w:r>
-        <w:rPr>
-          <w:b/>
-          <w:bCs/>
-        </w:rPr>
-        <w:t>/boot :</w:t>
-      </w:r>
-      <w:r>
+        <w:rPr>
+          <w:sz w:val="23"/>
+          <w:szCs w:val="23"/>
+        </w:rPr>
+        <w:t>commandes systèmes essentielles qui nécessitent des droits d'administration pour être exécutées (gestion du système d’exploitation et configuration du réseau)</w:t>
+      </w:r>
+    </w:p>
+    <w:p>
+      <w:pPr>
+        <w:rPr>
+          <w:sz w:val="23"/>
+          <w:szCs w:val="23"/>
+        </w:rPr>
+      </w:pPr>
+      <w:r>
+        <w:rPr>
+          <w:sz w:val="23"/>
+          <w:szCs w:val="23"/>
+        </w:rPr>
+        <w:t xml:space="preserve">• </w:t>
+      </w:r>
+      <w:r>
+        <w:rPr>
+          <w:b/>
+          <w:bCs/>
+          <w:sz w:val="23"/>
+          <w:szCs w:val="23"/>
+        </w:rPr>
+        <w:t>/</w:t>
+      </w:r>
+      <w:proofErr w:type="spellStart"/>
+      <w:r>
+        <w:rPr>
+          <w:b/>
+          <w:bCs/>
+          <w:sz w:val="23"/>
+          <w:szCs w:val="23"/>
+        </w:rPr>
+        <w:t>sys</w:t>
+      </w:r>
+      <w:proofErr w:type="spellEnd"/>
+      <w:r>
+        <w:rPr>
+          <w:b/>
+          <w:bCs/>
+          <w:sz w:val="23"/>
+          <w:szCs w:val="23"/>
+        </w:rPr>
+        <w:t> :</w:t>
+      </w:r>
+      <w:r>
+        <w:rPr>
+          <w:sz w:val="23"/>
+          <w:szCs w:val="23"/>
+        </w:rPr>
         <w:t xml:space="preserve"> </w:t>
       </w:r>
       <w:r>
-        <w:t>fichiers nécessaires au démarrage du système (noyau Linux et fichiers de configuration du gestionnaire de démarrage)</w:t>
-      </w:r>
-    </w:p>
-    <w:p>
-      <w:pPr>
-        <w:rPr>
-          <w:color w:val="538135" w:themeColor="accent6" w:themeShade="BF"/>
-        </w:rPr>
-      </w:pPr>
-      <w:r>
-        <w:t xml:space="preserve">• </w:t>
-      </w:r>
-      <w:r>
-        <w:rPr>
-          <w:b/>
-          <w:bCs/>
-        </w:rPr>
-        <w:t>/dev :</w:t>
-      </w:r>
-      <w:r>
-        <w:t xml:space="preserve"> fichiers </w:t>
-      </w:r>
-      <w:r>
-        <w:t>de</w:t>
-      </w:r>
-      <w:r>
-        <w:t xml:space="preserve"> périphériques</w:t>
-      </w:r>
-    </w:p>
-    <w:p>
-      <w:r>
-        <w:t xml:space="preserve">• </w:t>
-      </w:r>
-      <w:r>
-        <w:rPr>
-          <w:b/>
-          <w:bCs/>
-        </w:rPr>
-        <w:t>/dev/</w:t>
+        <w:rPr>
+          <w:sz w:val="23"/>
+          <w:szCs w:val="23"/>
+        </w:rPr>
+        <w:t>informations sur le matériel du système, telles que les périphériques, les bus, les drivers, etc.</w:t>
+      </w:r>
+    </w:p>
+    <w:p>
+      <w:pPr>
+        <w:rPr>
+          <w:sz w:val="23"/>
+          <w:szCs w:val="23"/>
+        </w:rPr>
+      </w:pPr>
+      <w:r>
+        <w:rPr>
+          <w:sz w:val="23"/>
+          <w:szCs w:val="23"/>
+        </w:rPr>
+        <w:t xml:space="preserve">• </w:t>
+      </w:r>
+      <w:r>
+        <w:rPr>
+          <w:b/>
+          <w:bCs/>
+          <w:sz w:val="23"/>
+          <w:szCs w:val="23"/>
+        </w:rPr>
+        <w:t>/</w:t>
       </w:r>
       <w:proofErr w:type="spellStart"/>
       <w:r>
         <w:rPr>
           <w:b/>
           <w:bCs/>
-        </w:rPr>
-        <w:t>null</w:t>
+          <w:sz w:val="23"/>
+          <w:szCs w:val="23"/>
+        </w:rPr>
+        <w:t>tmp</w:t>
       </w:r>
       <w:proofErr w:type="spellEnd"/>
       <w:r>
         <w:rPr>
           <w:b/>
           <w:bCs/>
+          <w:sz w:val="23"/>
+          <w:szCs w:val="23"/>
         </w:rPr>
         <w:t> :</w:t>
       </w:r>
       <w:r>
+        <w:rPr>
+          <w:sz w:val="23"/>
+          <w:szCs w:val="23"/>
+        </w:rPr>
         <w:t xml:space="preserve"> </w:t>
       </w:r>
       <w:r>
-        <w:t>poubelle</w:t>
-      </w:r>
-      <w:r>
-        <w:t xml:space="preserve"> (si l’on écrit un fichier dans /dev/</w:t>
+        <w:rPr>
+          <w:sz w:val="23"/>
+          <w:szCs w:val="23"/>
+        </w:rPr>
+        <w:t>fichiers temporaires générés par les applications du système ou les utilisateurs</w:t>
+      </w:r>
+    </w:p>
+    <w:p>
+      <w:pPr>
+        <w:rPr>
+          <w:sz w:val="23"/>
+          <w:szCs w:val="23"/>
+        </w:rPr>
+      </w:pPr>
+      <w:r>
+        <w:rPr>
+          <w:sz w:val="23"/>
+          <w:szCs w:val="23"/>
+        </w:rPr>
+        <w:t xml:space="preserve">• </w:t>
+      </w:r>
+      <w:r>
+        <w:rPr>
+          <w:b/>
+          <w:bCs/>
+          <w:sz w:val="23"/>
+          <w:szCs w:val="23"/>
+        </w:rPr>
+        <w:t>/</w:t>
       </w:r>
       <w:proofErr w:type="spellStart"/>
       <w:r>
-        <w:t>null</w:t>
+        <w:rPr>
+          <w:b/>
+          <w:bCs/>
+          <w:sz w:val="23"/>
+          <w:szCs w:val="23"/>
+        </w:rPr>
+        <w:t>usr</w:t>
       </w:r>
       <w:proofErr w:type="spellEnd"/>
       <w:r>
-        <w:t>, il sera jeté et perdu)</w:t>
-      </w:r>
-      <w:r>
-        <w:t xml:space="preserve">. </w:t>
-      </w:r>
-      <w:r>
-        <w:rPr>
-          <w:u w:val="single"/>
-        </w:rPr>
-        <w:t>Ex :</w:t>
-      </w:r>
-      <w:r>
-        <w:t xml:space="preserve"> envoi des erreurs d’un script dans /dev/</w:t>
+        <w:rPr>
+          <w:b/>
+          <w:bCs/>
+          <w:sz w:val="23"/>
+          <w:szCs w:val="23"/>
+        </w:rPr>
+        <w:t> :</w:t>
+      </w:r>
+      <w:r>
+        <w:rPr>
+          <w:sz w:val="23"/>
+          <w:szCs w:val="23"/>
+        </w:rPr>
+        <w:t xml:space="preserve"> </w:t>
+      </w:r>
+      <w:r>
+        <w:rPr>
+          <w:sz w:val="23"/>
+          <w:szCs w:val="23"/>
+        </w:rPr>
+        <w:t>composants logiciels partagés entre les différents utilisateurs du système, tels que les applications, les bibliothèques, les fichiers de traduction, etc.</w:t>
+      </w:r>
+    </w:p>
+    <w:p>
+      <w:pPr>
+        <w:rPr>
+          <w:sz w:val="23"/>
+          <w:szCs w:val="23"/>
+        </w:rPr>
+      </w:pPr>
+      <w:r>
+        <w:rPr>
+          <w:sz w:val="23"/>
+          <w:szCs w:val="23"/>
+        </w:rPr>
+        <w:t xml:space="preserve">• </w:t>
+      </w:r>
+      <w:r>
+        <w:rPr>
+          <w:b/>
+          <w:bCs/>
+          <w:sz w:val="23"/>
+          <w:szCs w:val="23"/>
+        </w:rPr>
+        <w:t>/</w:t>
       </w:r>
       <w:proofErr w:type="spellStart"/>
       <w:r>
-        <w:t>null</w:t>
+        <w:rPr>
+          <w:b/>
+          <w:bCs/>
+          <w:sz w:val="23"/>
+          <w:szCs w:val="23"/>
+        </w:rPr>
+        <w:t>usr</w:t>
       </w:r>
       <w:proofErr w:type="spellEnd"/>
-    </w:p>
-    <w:p>
-      <w:r>
-        <w:t xml:space="preserve">• </w:t>
-      </w:r>
-      <w:r>
-        <w:rPr>
-          <w:b/>
-          <w:bCs/>
-        </w:rPr>
-        <w:t>/dev/</w:t>
+      <w:r>
+        <w:rPr>
+          <w:b/>
+          <w:bCs/>
+          <w:sz w:val="23"/>
+          <w:szCs w:val="23"/>
+        </w:rPr>
+        <w:t>/bin :</w:t>
+      </w:r>
+      <w:r>
+        <w:rPr>
+          <w:sz w:val="23"/>
+          <w:szCs w:val="23"/>
+        </w:rPr>
+        <w:t xml:space="preserve"> </w:t>
+      </w:r>
+      <w:r>
+        <w:rPr>
+          <w:sz w:val="23"/>
+          <w:szCs w:val="23"/>
+        </w:rPr>
+        <w:t xml:space="preserve">fichiers binaires (exécutables) des commandes utilisateurs </w:t>
+      </w:r>
+      <w:r>
+        <w:rPr>
+          <w:sz w:val="23"/>
+          <w:szCs w:val="23"/>
+        </w:rPr>
+        <w:t>qui ne nécessitent pas de droits d'administration pour être exécutées</w:t>
+      </w:r>
+    </w:p>
+    <w:p>
+      <w:pPr>
+        <w:rPr>
+          <w:sz w:val="23"/>
+          <w:szCs w:val="23"/>
+        </w:rPr>
+      </w:pPr>
+      <w:r>
+        <w:rPr>
+          <w:sz w:val="23"/>
+          <w:szCs w:val="23"/>
+        </w:rPr>
+        <w:t xml:space="preserve">• </w:t>
+      </w:r>
+      <w:r>
+        <w:rPr>
+          <w:b/>
+          <w:bCs/>
+          <w:sz w:val="23"/>
+          <w:szCs w:val="23"/>
+        </w:rPr>
+        <w:t>/</w:t>
       </w:r>
       <w:proofErr w:type="spellStart"/>
       <w:r>
         <w:rPr>
           <w:b/>
           <w:bCs/>
-        </w:rPr>
-        <w:t>random</w:t>
+          <w:sz w:val="23"/>
+          <w:szCs w:val="23"/>
+        </w:rPr>
+        <w:t>usr</w:t>
       </w:r>
       <w:proofErr w:type="spellEnd"/>
       <w:r>
         <w:rPr>
           <w:b/>
           <w:bCs/>
+          <w:sz w:val="23"/>
+          <w:szCs w:val="23"/>
+        </w:rPr>
+        <w:t>/lib :</w:t>
+      </w:r>
+      <w:r>
+        <w:rPr>
+          <w:sz w:val="23"/>
+          <w:szCs w:val="23"/>
+        </w:rPr>
+        <w:t xml:space="preserve"> bibliothèques logicielles exploitées par les logiciels installés par l’utilisateur</w:t>
+      </w:r>
+    </w:p>
+    <w:p>
+      <w:pPr>
+        <w:rPr>
+          <w:sz w:val="23"/>
+          <w:szCs w:val="23"/>
+        </w:rPr>
+      </w:pPr>
+      <w:r>
+        <w:rPr>
+          <w:sz w:val="23"/>
+          <w:szCs w:val="23"/>
+        </w:rPr>
+        <w:t xml:space="preserve">• </w:t>
+      </w:r>
+      <w:r>
+        <w:rPr>
+          <w:b/>
+          <w:bCs/>
+          <w:sz w:val="23"/>
+          <w:szCs w:val="23"/>
+        </w:rPr>
+        <w:t>/</w:t>
+      </w:r>
+      <w:proofErr w:type="spellStart"/>
+      <w:r>
+        <w:rPr>
+          <w:b/>
+          <w:bCs/>
+          <w:sz w:val="23"/>
+          <w:szCs w:val="23"/>
+        </w:rPr>
+        <w:t>usr</w:t>
+      </w:r>
+      <w:proofErr w:type="spellEnd"/>
+      <w:r>
+        <w:rPr>
+          <w:b/>
+          <w:bCs/>
+          <w:sz w:val="23"/>
+          <w:szCs w:val="23"/>
+        </w:rPr>
+        <w:t>/local :</w:t>
+      </w:r>
+      <w:r>
+        <w:rPr>
+          <w:sz w:val="23"/>
+          <w:szCs w:val="23"/>
+        </w:rPr>
+        <w:t xml:space="preserve"> </w:t>
+      </w:r>
+      <w:r>
+        <w:rPr>
+          <w:sz w:val="23"/>
+          <w:szCs w:val="23"/>
+        </w:rPr>
+        <w:t>fichiers locaux spécifiques à une installation particulière du système, tels que les manuels, les fichiers de configuration, etc.</w:t>
+      </w:r>
+    </w:p>
+    <w:p>
+      <w:pPr>
+        <w:rPr>
+          <w:sz w:val="23"/>
+          <w:szCs w:val="23"/>
+        </w:rPr>
+      </w:pPr>
+      <w:r>
+        <w:rPr>
+          <w:sz w:val="23"/>
+          <w:szCs w:val="23"/>
+        </w:rPr>
+        <w:t xml:space="preserve">• </w:t>
+      </w:r>
+      <w:r>
+        <w:rPr>
+          <w:b/>
+          <w:bCs/>
+          <w:sz w:val="23"/>
+          <w:szCs w:val="23"/>
+        </w:rPr>
+        <w:t>/</w:t>
+      </w:r>
+      <w:proofErr w:type="spellStart"/>
+      <w:r>
+        <w:rPr>
+          <w:b/>
+          <w:bCs/>
+          <w:sz w:val="23"/>
+          <w:szCs w:val="23"/>
+        </w:rPr>
+        <w:t>usr</w:t>
+      </w:r>
+      <w:proofErr w:type="spellEnd"/>
+      <w:r>
+        <w:rPr>
+          <w:b/>
+          <w:bCs/>
+          <w:sz w:val="23"/>
+          <w:szCs w:val="23"/>
+        </w:rPr>
+        <w:t>/</w:t>
+      </w:r>
+      <w:proofErr w:type="spellStart"/>
+      <w:r>
+        <w:rPr>
+          <w:b/>
+          <w:bCs/>
+          <w:sz w:val="23"/>
+          <w:szCs w:val="23"/>
+        </w:rPr>
+        <w:t>sbin</w:t>
+      </w:r>
+      <w:proofErr w:type="spellEnd"/>
+      <w:r>
+        <w:rPr>
+          <w:b/>
+          <w:bCs/>
+          <w:sz w:val="23"/>
+          <w:szCs w:val="23"/>
         </w:rPr>
         <w:t> :</w:t>
       </w:r>
       <w:r>
-        <w:t xml:space="preserve"> génère des nombres aléatoires</w:t>
-      </w:r>
-    </w:p>
-    <w:p>
-      <w:r>
-        <w:t xml:space="preserve">• </w:t>
-      </w:r>
-      <w:r>
-        <w:rPr>
-          <w:b/>
-          <w:bCs/>
-        </w:rPr>
-        <w:t>/dev/</w:t>
+        <w:rPr>
+          <w:sz w:val="23"/>
+          <w:szCs w:val="23"/>
+        </w:rPr>
+        <w:t xml:space="preserve"> </w:t>
+      </w:r>
+      <w:r>
+        <w:rPr>
+          <w:sz w:val="23"/>
+          <w:szCs w:val="23"/>
+        </w:rPr>
+        <w:t xml:space="preserve">fichiers binaires (exécutables) des commandes système </w:t>
+      </w:r>
+      <w:r>
+        <w:rPr>
+          <w:sz w:val="23"/>
+          <w:szCs w:val="23"/>
+        </w:rPr>
+        <w:t>qui nécessitent des droits d'administration pour être exécutées</w:t>
+      </w:r>
+    </w:p>
+    <w:p>
+      <w:pPr>
+        <w:rPr>
+          <w:sz w:val="23"/>
+          <w:szCs w:val="23"/>
+        </w:rPr>
+      </w:pPr>
+      <w:r>
+        <w:rPr>
+          <w:sz w:val="23"/>
+          <w:szCs w:val="23"/>
+        </w:rPr>
+        <w:t xml:space="preserve">• </w:t>
+      </w:r>
+      <w:r>
+        <w:rPr>
+          <w:b/>
+          <w:bCs/>
+          <w:sz w:val="23"/>
+          <w:szCs w:val="23"/>
+        </w:rPr>
+        <w:t>/</w:t>
       </w:r>
       <w:proofErr w:type="spellStart"/>
       <w:r>
         <w:rPr>
           <w:b/>
           <w:bCs/>
-        </w:rPr>
-        <w:t>disk</w:t>
+          <w:sz w:val="23"/>
+          <w:szCs w:val="23"/>
+        </w:rPr>
+        <w:t>usr</w:t>
       </w:r>
       <w:proofErr w:type="spellEnd"/>
       <w:r>
         <w:rPr>
           <w:b/>
           <w:bCs/>
+          <w:sz w:val="23"/>
+          <w:szCs w:val="23"/>
+        </w:rPr>
+        <w:t>/</w:t>
+      </w:r>
+      <w:proofErr w:type="spellStart"/>
+      <w:r>
+        <w:rPr>
+          <w:b/>
+          <w:bCs/>
+          <w:sz w:val="23"/>
+          <w:szCs w:val="23"/>
+        </w:rPr>
+        <w:t>share</w:t>
+      </w:r>
+      <w:proofErr w:type="spellEnd"/>
+      <w:r>
+        <w:rPr>
+          <w:b/>
+          <w:bCs/>
+          <w:sz w:val="23"/>
+          <w:szCs w:val="23"/>
         </w:rPr>
         <w:t> :</w:t>
       </w:r>
       <w:r>
+        <w:rPr>
+          <w:sz w:val="23"/>
+          <w:szCs w:val="23"/>
+        </w:rPr>
         <w:t xml:space="preserve"> </w:t>
       </w:r>
       <w:r>
-        <w:t>liens symboliques permettant de retrouver les disques du système par différents critères, tels que leur identifiant, leur étiquette, leur UUID, leur chemin, etc.</w:t>
-      </w:r>
-    </w:p>
-    <w:p>
-      <w:r>
-        <w:t xml:space="preserve">• </w:t>
-      </w:r>
-      <w:r>
-        <w:rPr>
-          <w:b/>
-          <w:bCs/>
-        </w:rPr>
-        <w:t>/</w:t>
-      </w:r>
-      <w:proofErr w:type="spellStart"/>
-      <w:r>
-        <w:rPr>
-          <w:b/>
-          <w:bCs/>
-        </w:rPr>
-        <w:t>etc</w:t>
-      </w:r>
-      <w:proofErr w:type="spellEnd"/>
-      <w:r>
-        <w:rPr>
-          <w:b/>
-          <w:bCs/>
-        </w:rPr>
-        <w:t> :</w:t>
-      </w:r>
-      <w:r>
-        <w:t xml:space="preserve"> fichiers de configuration </w:t>
-      </w:r>
-      <w:r>
-        <w:t xml:space="preserve">du système et </w:t>
-      </w:r>
-      <w:r>
-        <w:t>des applications</w:t>
-      </w:r>
-    </w:p>
-    <w:p>
-      <w:r>
-        <w:t xml:space="preserve">• </w:t>
-      </w:r>
-      <w:r>
-        <w:rPr>
-          <w:b/>
-          <w:bCs/>
-        </w:rPr>
-        <w:t>/</w:t>
-      </w:r>
-      <w:proofErr w:type="spellStart"/>
-      <w:r>
-        <w:rPr>
-          <w:b/>
-          <w:bCs/>
-        </w:rPr>
-        <w:t>etc</w:t>
-      </w:r>
-      <w:proofErr w:type="spellEnd"/>
-      <w:r>
-        <w:rPr>
-          <w:b/>
-          <w:bCs/>
-        </w:rPr>
-        <w:t>/</w:t>
-      </w:r>
-      <w:proofErr w:type="spellStart"/>
-      <w:r>
-        <w:rPr>
-          <w:b/>
-          <w:bCs/>
-        </w:rPr>
-        <w:t>passwd</w:t>
-      </w:r>
-      <w:proofErr w:type="spellEnd"/>
-      <w:r>
-        <w:rPr>
-          <w:b/>
-          <w:bCs/>
-        </w:rPr>
-        <w:t xml:space="preserve"> : </w:t>
-      </w:r>
-      <w:r>
-        <w:t>comptes utilisateurs et leurs répertoires</w:t>
-      </w:r>
-    </w:p>
-    <w:p>
-      <w:r>
-        <w:t xml:space="preserve">• </w:t>
-      </w:r>
-      <w:r>
-        <w:rPr>
-          <w:b/>
-          <w:bCs/>
-        </w:rPr>
-        <w:t>/</w:t>
-      </w:r>
-      <w:proofErr w:type="spellStart"/>
-      <w:r>
-        <w:rPr>
-          <w:b/>
-          <w:bCs/>
-        </w:rPr>
-        <w:t>etc</w:t>
-      </w:r>
-      <w:proofErr w:type="spellEnd"/>
-      <w:r>
-        <w:rPr>
-          <w:b/>
-          <w:bCs/>
-        </w:rPr>
-        <w:t>/</w:t>
-      </w:r>
-      <w:proofErr w:type="spellStart"/>
-      <w:r>
-        <w:rPr>
-          <w:b/>
-          <w:bCs/>
-        </w:rPr>
-        <w:t>shadow</w:t>
-      </w:r>
-      <w:proofErr w:type="spellEnd"/>
-      <w:r>
-        <w:rPr>
-          <w:b/>
-          <w:bCs/>
-        </w:rPr>
-        <w:t> :</w:t>
-      </w:r>
-      <w:r>
-        <w:t xml:space="preserve"> comptes utilisateurs et leurs mots de passe chiffrés</w:t>
-      </w:r>
-    </w:p>
-    <w:p>
-      <w:r>
-        <w:t xml:space="preserve">• </w:t>
-      </w:r>
-      <w:r>
-        <w:rPr>
-          <w:b/>
-          <w:bCs/>
-        </w:rPr>
-        <w:t>/</w:t>
-      </w:r>
-      <w:proofErr w:type="spellStart"/>
-      <w:r>
-        <w:rPr>
-          <w:b/>
-          <w:bCs/>
-        </w:rPr>
-        <w:t>etc</w:t>
-      </w:r>
-      <w:proofErr w:type="spellEnd"/>
-      <w:r>
-        <w:rPr>
-          <w:b/>
-          <w:bCs/>
-        </w:rPr>
-        <w:t>/network/interface :</w:t>
-      </w:r>
-      <w:r>
-        <w:t xml:space="preserve"> interfaces réseaux</w:t>
-      </w:r>
-    </w:p>
-    <w:p>
-      <w:r>
-        <w:t xml:space="preserve">• </w:t>
-      </w:r>
-      <w:r>
-        <w:rPr>
-          <w:b/>
-          <w:bCs/>
-        </w:rPr>
-        <w:t>/home :</w:t>
-      </w:r>
-      <w:r>
-        <w:t xml:space="preserve"> </w:t>
-      </w:r>
-      <w:r>
-        <w:t>r</w:t>
-      </w:r>
-      <w:r>
-        <w:t>épertoire principal des utilisateurs</w:t>
-      </w:r>
-      <w:r>
-        <w:t xml:space="preserve"> (c</w:t>
-      </w:r>
-      <w:r>
-        <w:t>haque utilisateur du système a généralement son répertoire</w:t>
-      </w:r>
-      <w:r>
-        <w:t xml:space="preserve"> personnel</w:t>
-      </w:r>
-      <w:r>
-        <w:t xml:space="preserve"> sous /home, où il peut stocker ses fichiers personnels et personnaliser ses paramètres</w:t>
-      </w:r>
-      <w:r>
-        <w:t>)</w:t>
-      </w:r>
-    </w:p>
-    <w:p>
-      <w:r>
-        <w:t xml:space="preserve">• </w:t>
-      </w:r>
-      <w:r>
-        <w:rPr>
-          <w:b/>
-          <w:bCs/>
-        </w:rPr>
-        <w:t>/lib</w:t>
-      </w:r>
-      <w:r>
-        <w:t xml:space="preserve"> ou </w:t>
-      </w:r>
-      <w:r>
-        <w:rPr>
-          <w:b/>
-          <w:bCs/>
-        </w:rPr>
-        <w:t>/lib64 :</w:t>
-      </w:r>
-      <w:r>
-        <w:t xml:space="preserve"> </w:t>
-      </w:r>
-      <w:r>
-        <w:t xml:space="preserve">bibliothèques partagées (ou librairies) nécessaires au fonctionnement du système et des applications </w:t>
-      </w:r>
-      <w:r>
-        <w:t>(/lib64 stocke en 64 bits)</w:t>
-      </w:r>
-    </w:p>
-    <w:p>
-      <w:r>
-        <w:t xml:space="preserve">• </w:t>
-      </w:r>
-      <w:r>
-        <w:rPr>
-          <w:b/>
-          <w:bCs/>
-        </w:rPr>
-        <w:t xml:space="preserve">/media : </w:t>
-      </w:r>
-      <w:r>
-        <w:t>points de stockage des périphériques de stockage amovibles</w:t>
-      </w:r>
-    </w:p>
-    <w:p>
-      <w:r>
-        <w:t xml:space="preserve">• </w:t>
-      </w:r>
-      <w:r>
-        <w:rPr>
-          <w:b/>
-          <w:bCs/>
-        </w:rPr>
-        <w:t>/mnt :</w:t>
-      </w:r>
-      <w:r>
-        <w:t xml:space="preserve"> point</w:t>
-      </w:r>
-      <w:r>
-        <w:t>s</w:t>
-      </w:r>
-      <w:r>
-        <w:t xml:space="preserve"> de montage</w:t>
-      </w:r>
-      <w:r>
-        <w:t xml:space="preserve"> de volumes de stockage</w:t>
-      </w:r>
-    </w:p>
-    <w:p>
-      <w:r>
-        <w:t xml:space="preserve">• </w:t>
-      </w:r>
-      <w:r>
-        <w:rPr>
-          <w:b/>
-          <w:bCs/>
-        </w:rPr>
-        <w:t>/</w:t>
-      </w:r>
-      <w:proofErr w:type="spellStart"/>
-      <w:r>
-        <w:rPr>
-          <w:b/>
-          <w:bCs/>
-        </w:rPr>
-        <w:t>opt</w:t>
-      </w:r>
-      <w:proofErr w:type="spellEnd"/>
-      <w:r>
-        <w:rPr>
-          <w:b/>
-          <w:bCs/>
-        </w:rPr>
-        <w:t> :</w:t>
-      </w:r>
-      <w:r>
-        <w:t xml:space="preserve"> </w:t>
-      </w:r>
-      <w:r>
-        <w:t xml:space="preserve">logiciels tiers (logiciels qui ne font pas partie du système d'exploitation) </w:t>
-      </w:r>
-      <w:r>
-        <w:t xml:space="preserve">installés </w:t>
-      </w:r>
-      <w:r>
-        <w:t>sur le système</w:t>
-      </w:r>
-    </w:p>
-    <w:p>
-      <w:pPr>
-        <w:rPr>
-          <w:sz w:val="23"/>
-          <w:szCs w:val="23"/>
-        </w:rPr>
-      </w:pPr>
-      <w:r>
-        <w:rPr>
-          <w:sz w:val="23"/>
-          <w:szCs w:val="23"/>
-        </w:rPr>
-        <w:t xml:space="preserve">• </w:t>
-      </w:r>
-      <w:r>
-        <w:rPr>
-          <w:b/>
-          <w:bCs/>
-          <w:sz w:val="23"/>
-          <w:szCs w:val="23"/>
-        </w:rPr>
-        <w:t>/proc :</w:t>
-      </w:r>
-      <w:r>
-        <w:rPr>
-          <w:sz w:val="23"/>
-          <w:szCs w:val="23"/>
-        </w:rPr>
-        <w:t xml:space="preserve"> </w:t>
-      </w:r>
-      <w:r>
-        <w:rPr>
-          <w:sz w:val="23"/>
-          <w:szCs w:val="23"/>
-        </w:rPr>
-        <w:t>système de fichiers virtuel qui représente les informations en temps réel sur les processus en cours d'exécution, les paramètres du noyau et d'autres informations du système</w:t>
+        <w:rPr>
+          <w:sz w:val="23"/>
+          <w:szCs w:val="23"/>
+        </w:rPr>
+        <w:t>fichiers partagés tels que des icônes, des manuels, des fonds d'écran, etc., qui sont utilisés par les applications installées sur le système</w:t>
       </w:r>
     </w:p>
     <w:p>
@@ -1954,652 +2417,6 @@
           <w:szCs w:val="23"/>
         </w:rPr>
         <w:lastRenderedPageBreak/>
-        <w:t xml:space="preserve">• </w:t>
-      </w:r>
-      <w:r>
-        <w:rPr>
-          <w:b/>
-          <w:bCs/>
-          <w:sz w:val="23"/>
-          <w:szCs w:val="23"/>
-        </w:rPr>
-        <w:t>/root :</w:t>
-      </w:r>
-      <w:r>
-        <w:rPr>
-          <w:sz w:val="23"/>
-          <w:szCs w:val="23"/>
-        </w:rPr>
-        <w:t xml:space="preserve"> répertoire personnel de root</w:t>
-      </w:r>
-    </w:p>
-    <w:p>
-      <w:pPr>
-        <w:rPr>
-          <w:sz w:val="23"/>
-          <w:szCs w:val="23"/>
-        </w:rPr>
-      </w:pPr>
-      <w:r>
-        <w:rPr>
-          <w:sz w:val="23"/>
-          <w:szCs w:val="23"/>
-        </w:rPr>
-        <w:t xml:space="preserve">• </w:t>
-      </w:r>
-      <w:r>
-        <w:rPr>
-          <w:b/>
-          <w:bCs/>
-          <w:sz w:val="23"/>
-          <w:szCs w:val="23"/>
-        </w:rPr>
-        <w:t xml:space="preserve">/run : </w:t>
-      </w:r>
-      <w:r>
-        <w:rPr>
-          <w:sz w:val="23"/>
-          <w:szCs w:val="23"/>
-        </w:rPr>
-        <w:t xml:space="preserve">fichiers temporaires générés par les applications </w:t>
-      </w:r>
-      <w:r>
-        <w:rPr>
-          <w:sz w:val="23"/>
-          <w:szCs w:val="23"/>
-          <w:u w:val="single"/>
-        </w:rPr>
-        <w:t>en cours d'exécution</w:t>
-      </w:r>
-      <w:r>
-        <w:rPr>
-          <w:sz w:val="23"/>
-          <w:szCs w:val="23"/>
-        </w:rPr>
-        <w:t xml:space="preserve"> sur le système</w:t>
-      </w:r>
-    </w:p>
-    <w:p>
-      <w:pPr>
-        <w:rPr>
-          <w:sz w:val="23"/>
-          <w:szCs w:val="23"/>
-        </w:rPr>
-      </w:pPr>
-      <w:r>
-        <w:rPr>
-          <w:sz w:val="23"/>
-          <w:szCs w:val="23"/>
-        </w:rPr>
-        <w:t xml:space="preserve">• </w:t>
-      </w:r>
-      <w:r>
-        <w:rPr>
-          <w:b/>
-          <w:bCs/>
-          <w:sz w:val="23"/>
-          <w:szCs w:val="23"/>
-        </w:rPr>
-        <w:t>/</w:t>
-      </w:r>
-      <w:proofErr w:type="spellStart"/>
-      <w:r>
-        <w:rPr>
-          <w:b/>
-          <w:bCs/>
-          <w:sz w:val="23"/>
-          <w:szCs w:val="23"/>
-        </w:rPr>
-        <w:t>sbin</w:t>
-      </w:r>
-      <w:proofErr w:type="spellEnd"/>
-      <w:r>
-        <w:rPr>
-          <w:b/>
-          <w:bCs/>
-          <w:sz w:val="23"/>
-          <w:szCs w:val="23"/>
-        </w:rPr>
-        <w:t> :</w:t>
-      </w:r>
-      <w:r>
-        <w:rPr>
-          <w:sz w:val="23"/>
-          <w:szCs w:val="23"/>
-        </w:rPr>
-        <w:t xml:space="preserve"> </w:t>
-      </w:r>
-      <w:r>
-        <w:rPr>
-          <w:sz w:val="23"/>
-          <w:szCs w:val="23"/>
-        </w:rPr>
-        <w:t>commandes systèmes essentielles qui nécessitent des droits d'administration pour être exécutées (gestion du système d’exploitation et configuration du réseau)</w:t>
-      </w:r>
-    </w:p>
-    <w:p>
-      <w:pPr>
-        <w:rPr>
-          <w:sz w:val="23"/>
-          <w:szCs w:val="23"/>
-        </w:rPr>
-      </w:pPr>
-      <w:r>
-        <w:rPr>
-          <w:sz w:val="23"/>
-          <w:szCs w:val="23"/>
-        </w:rPr>
-        <w:t xml:space="preserve">• </w:t>
-      </w:r>
-      <w:r>
-        <w:rPr>
-          <w:b/>
-          <w:bCs/>
-          <w:sz w:val="23"/>
-          <w:szCs w:val="23"/>
-        </w:rPr>
-        <w:t>/</w:t>
-      </w:r>
-      <w:proofErr w:type="spellStart"/>
-      <w:r>
-        <w:rPr>
-          <w:b/>
-          <w:bCs/>
-          <w:sz w:val="23"/>
-          <w:szCs w:val="23"/>
-        </w:rPr>
-        <w:t>sys</w:t>
-      </w:r>
-      <w:proofErr w:type="spellEnd"/>
-      <w:r>
-        <w:rPr>
-          <w:b/>
-          <w:bCs/>
-          <w:sz w:val="23"/>
-          <w:szCs w:val="23"/>
-        </w:rPr>
-        <w:t> :</w:t>
-      </w:r>
-      <w:r>
-        <w:rPr>
-          <w:sz w:val="23"/>
-          <w:szCs w:val="23"/>
-        </w:rPr>
-        <w:t xml:space="preserve"> </w:t>
-      </w:r>
-      <w:r>
-        <w:rPr>
-          <w:sz w:val="23"/>
-          <w:szCs w:val="23"/>
-        </w:rPr>
-        <w:t>informations sur le matériel du système, telles que les périphériques, les bus, les drivers, etc.</w:t>
-      </w:r>
-    </w:p>
-    <w:p>
-      <w:pPr>
-        <w:rPr>
-          <w:sz w:val="23"/>
-          <w:szCs w:val="23"/>
-        </w:rPr>
-      </w:pPr>
-      <w:r>
-        <w:rPr>
-          <w:sz w:val="23"/>
-          <w:szCs w:val="23"/>
-        </w:rPr>
-        <w:t xml:space="preserve">• </w:t>
-      </w:r>
-      <w:r>
-        <w:rPr>
-          <w:b/>
-          <w:bCs/>
-          <w:sz w:val="23"/>
-          <w:szCs w:val="23"/>
-        </w:rPr>
-        <w:t>/</w:t>
-      </w:r>
-      <w:proofErr w:type="spellStart"/>
-      <w:r>
-        <w:rPr>
-          <w:b/>
-          <w:bCs/>
-          <w:sz w:val="23"/>
-          <w:szCs w:val="23"/>
-        </w:rPr>
-        <w:t>tmp</w:t>
-      </w:r>
-      <w:proofErr w:type="spellEnd"/>
-      <w:r>
-        <w:rPr>
-          <w:b/>
-          <w:bCs/>
-          <w:sz w:val="23"/>
-          <w:szCs w:val="23"/>
-        </w:rPr>
-        <w:t> :</w:t>
-      </w:r>
-      <w:r>
-        <w:rPr>
-          <w:sz w:val="23"/>
-          <w:szCs w:val="23"/>
-        </w:rPr>
-        <w:t xml:space="preserve"> </w:t>
-      </w:r>
-      <w:r>
-        <w:rPr>
-          <w:sz w:val="23"/>
-          <w:szCs w:val="23"/>
-        </w:rPr>
-        <w:t>fichiers temporaires générés par les applications du système ou les utilisateurs</w:t>
-      </w:r>
-    </w:p>
-    <w:p>
-      <w:pPr>
-        <w:rPr>
-          <w:sz w:val="23"/>
-          <w:szCs w:val="23"/>
-        </w:rPr>
-      </w:pPr>
-      <w:r>
-        <w:rPr>
-          <w:sz w:val="23"/>
-          <w:szCs w:val="23"/>
-        </w:rPr>
-        <w:t xml:space="preserve">• </w:t>
-      </w:r>
-      <w:r>
-        <w:rPr>
-          <w:b/>
-          <w:bCs/>
-          <w:sz w:val="23"/>
-          <w:szCs w:val="23"/>
-        </w:rPr>
-        <w:t>/</w:t>
-      </w:r>
-      <w:proofErr w:type="spellStart"/>
-      <w:r>
-        <w:rPr>
-          <w:b/>
-          <w:bCs/>
-          <w:sz w:val="23"/>
-          <w:szCs w:val="23"/>
-        </w:rPr>
-        <w:t>usr</w:t>
-      </w:r>
-      <w:proofErr w:type="spellEnd"/>
-      <w:r>
-        <w:rPr>
-          <w:b/>
-          <w:bCs/>
-          <w:sz w:val="23"/>
-          <w:szCs w:val="23"/>
-        </w:rPr>
-        <w:t> :</w:t>
-      </w:r>
-      <w:r>
-        <w:rPr>
-          <w:sz w:val="23"/>
-          <w:szCs w:val="23"/>
-        </w:rPr>
-        <w:t xml:space="preserve"> </w:t>
-      </w:r>
-      <w:r>
-        <w:rPr>
-          <w:sz w:val="23"/>
-          <w:szCs w:val="23"/>
-        </w:rPr>
-        <w:t>composants logiciels partagés entre les différents utilisateurs du système, tels que les applications, les bibliothèques, les fichiers de traduction, etc.</w:t>
-      </w:r>
-    </w:p>
-    <w:p>
-      <w:pPr>
-        <w:rPr>
-          <w:sz w:val="23"/>
-          <w:szCs w:val="23"/>
-        </w:rPr>
-      </w:pPr>
-      <w:r>
-        <w:rPr>
-          <w:sz w:val="23"/>
-          <w:szCs w:val="23"/>
-        </w:rPr>
-        <w:t xml:space="preserve">• </w:t>
-      </w:r>
-      <w:r>
-        <w:rPr>
-          <w:b/>
-          <w:bCs/>
-          <w:sz w:val="23"/>
-          <w:szCs w:val="23"/>
-        </w:rPr>
-        <w:t>/</w:t>
-      </w:r>
-      <w:proofErr w:type="spellStart"/>
-      <w:r>
-        <w:rPr>
-          <w:b/>
-          <w:bCs/>
-          <w:sz w:val="23"/>
-          <w:szCs w:val="23"/>
-        </w:rPr>
-        <w:t>usr</w:t>
-      </w:r>
-      <w:proofErr w:type="spellEnd"/>
-      <w:r>
-        <w:rPr>
-          <w:b/>
-          <w:bCs/>
-          <w:sz w:val="23"/>
-          <w:szCs w:val="23"/>
-        </w:rPr>
-        <w:t>/bin :</w:t>
-      </w:r>
-      <w:r>
-        <w:rPr>
-          <w:sz w:val="23"/>
-          <w:szCs w:val="23"/>
-        </w:rPr>
-        <w:t xml:space="preserve"> </w:t>
-      </w:r>
-      <w:r>
-        <w:rPr>
-          <w:sz w:val="23"/>
-          <w:szCs w:val="23"/>
-        </w:rPr>
-        <w:t xml:space="preserve">fichiers binaires (exécutables) des commandes utilisateurs </w:t>
-      </w:r>
-      <w:r>
-        <w:rPr>
-          <w:sz w:val="23"/>
-          <w:szCs w:val="23"/>
-        </w:rPr>
-        <w:t>qui ne nécessitent pas de droits d'administration pour être exécutées</w:t>
-      </w:r>
-    </w:p>
-    <w:p>
-      <w:pPr>
-        <w:rPr>
-          <w:sz w:val="23"/>
-          <w:szCs w:val="23"/>
-        </w:rPr>
-      </w:pPr>
-      <w:r>
-        <w:rPr>
-          <w:sz w:val="23"/>
-          <w:szCs w:val="23"/>
-        </w:rPr>
-        <w:t xml:space="preserve">• </w:t>
-      </w:r>
-      <w:r>
-        <w:rPr>
-          <w:b/>
-          <w:bCs/>
-          <w:sz w:val="23"/>
-          <w:szCs w:val="23"/>
-        </w:rPr>
-        <w:t>/</w:t>
-      </w:r>
-      <w:proofErr w:type="spellStart"/>
-      <w:r>
-        <w:rPr>
-          <w:b/>
-          <w:bCs/>
-          <w:sz w:val="23"/>
-          <w:szCs w:val="23"/>
-        </w:rPr>
-        <w:t>usr</w:t>
-      </w:r>
-      <w:proofErr w:type="spellEnd"/>
-      <w:r>
-        <w:rPr>
-          <w:b/>
-          <w:bCs/>
-          <w:sz w:val="23"/>
-          <w:szCs w:val="23"/>
-        </w:rPr>
-        <w:t>/lib :</w:t>
-      </w:r>
-      <w:r>
-        <w:rPr>
-          <w:sz w:val="23"/>
-          <w:szCs w:val="23"/>
-        </w:rPr>
-        <w:t xml:space="preserve"> bibliothèques logicielles exploitées par les logiciels installés par l’utilisateur</w:t>
-      </w:r>
-    </w:p>
-    <w:p>
-      <w:pPr>
-        <w:rPr>
-          <w:sz w:val="23"/>
-          <w:szCs w:val="23"/>
-        </w:rPr>
-      </w:pPr>
-      <w:r>
-        <w:rPr>
-          <w:sz w:val="23"/>
-          <w:szCs w:val="23"/>
-        </w:rPr>
-        <w:t xml:space="preserve">• </w:t>
-      </w:r>
-      <w:r>
-        <w:rPr>
-          <w:b/>
-          <w:bCs/>
-          <w:sz w:val="23"/>
-          <w:szCs w:val="23"/>
-        </w:rPr>
-        <w:t>/</w:t>
-      </w:r>
-      <w:proofErr w:type="spellStart"/>
-      <w:r>
-        <w:rPr>
-          <w:b/>
-          <w:bCs/>
-          <w:sz w:val="23"/>
-          <w:szCs w:val="23"/>
-        </w:rPr>
-        <w:t>usr</w:t>
-      </w:r>
-      <w:proofErr w:type="spellEnd"/>
-      <w:r>
-        <w:rPr>
-          <w:b/>
-          <w:bCs/>
-          <w:sz w:val="23"/>
-          <w:szCs w:val="23"/>
-        </w:rPr>
-        <w:t>/local :</w:t>
-      </w:r>
-      <w:r>
-        <w:rPr>
-          <w:sz w:val="23"/>
-          <w:szCs w:val="23"/>
-        </w:rPr>
-        <w:t xml:space="preserve"> </w:t>
-      </w:r>
-      <w:r>
-        <w:rPr>
-          <w:sz w:val="23"/>
-          <w:szCs w:val="23"/>
-        </w:rPr>
-        <w:t>fichiers locaux spécifiques à une installation particulière du système, tels que les manuels, les fichiers de configuration, etc.</w:t>
-      </w:r>
-    </w:p>
-    <w:p>
-      <w:pPr>
-        <w:rPr>
-          <w:sz w:val="23"/>
-          <w:szCs w:val="23"/>
-        </w:rPr>
-      </w:pPr>
-      <w:r>
-        <w:rPr>
-          <w:sz w:val="23"/>
-          <w:szCs w:val="23"/>
-        </w:rPr>
-        <w:t xml:space="preserve">• </w:t>
-      </w:r>
-      <w:r>
-        <w:rPr>
-          <w:b/>
-          <w:bCs/>
-          <w:sz w:val="23"/>
-          <w:szCs w:val="23"/>
-        </w:rPr>
-        <w:t>/</w:t>
-      </w:r>
-      <w:proofErr w:type="spellStart"/>
-      <w:r>
-        <w:rPr>
-          <w:b/>
-          <w:bCs/>
-          <w:sz w:val="23"/>
-          <w:szCs w:val="23"/>
-        </w:rPr>
-        <w:t>usr</w:t>
-      </w:r>
-      <w:proofErr w:type="spellEnd"/>
-      <w:r>
-        <w:rPr>
-          <w:b/>
-          <w:bCs/>
-          <w:sz w:val="23"/>
-          <w:szCs w:val="23"/>
-        </w:rPr>
-        <w:t>/</w:t>
-      </w:r>
-      <w:proofErr w:type="spellStart"/>
-      <w:r>
-        <w:rPr>
-          <w:b/>
-          <w:bCs/>
-          <w:sz w:val="23"/>
-          <w:szCs w:val="23"/>
-        </w:rPr>
-        <w:t>sbin</w:t>
-      </w:r>
-      <w:proofErr w:type="spellEnd"/>
-      <w:r>
-        <w:rPr>
-          <w:b/>
-          <w:bCs/>
-          <w:sz w:val="23"/>
-          <w:szCs w:val="23"/>
-        </w:rPr>
-        <w:t> :</w:t>
-      </w:r>
-      <w:r>
-        <w:rPr>
-          <w:sz w:val="23"/>
-          <w:szCs w:val="23"/>
-        </w:rPr>
-        <w:t xml:space="preserve"> </w:t>
-      </w:r>
-      <w:r>
-        <w:rPr>
-          <w:sz w:val="23"/>
-          <w:szCs w:val="23"/>
-        </w:rPr>
-        <w:t xml:space="preserve">fichiers binaires (exécutables) des commandes système </w:t>
-      </w:r>
-      <w:r>
-        <w:rPr>
-          <w:sz w:val="23"/>
-          <w:szCs w:val="23"/>
-        </w:rPr>
-        <w:t>qui nécessitent des droits d'administration pour être exécutées</w:t>
-      </w:r>
-    </w:p>
-    <w:p>
-      <w:pPr>
-        <w:rPr>
-          <w:sz w:val="23"/>
-          <w:szCs w:val="23"/>
-        </w:rPr>
-      </w:pPr>
-      <w:r>
-        <w:rPr>
-          <w:sz w:val="23"/>
-          <w:szCs w:val="23"/>
-        </w:rPr>
-        <w:t xml:space="preserve">• </w:t>
-      </w:r>
-      <w:r>
-        <w:rPr>
-          <w:b/>
-          <w:bCs/>
-          <w:sz w:val="23"/>
-          <w:szCs w:val="23"/>
-        </w:rPr>
-        <w:t>/</w:t>
-      </w:r>
-      <w:proofErr w:type="spellStart"/>
-      <w:r>
-        <w:rPr>
-          <w:b/>
-          <w:bCs/>
-          <w:sz w:val="23"/>
-          <w:szCs w:val="23"/>
-        </w:rPr>
-        <w:t>usr</w:t>
-      </w:r>
-      <w:proofErr w:type="spellEnd"/>
-      <w:r>
-        <w:rPr>
-          <w:b/>
-          <w:bCs/>
-          <w:sz w:val="23"/>
-          <w:szCs w:val="23"/>
-        </w:rPr>
-        <w:t>/</w:t>
-      </w:r>
-      <w:proofErr w:type="spellStart"/>
-      <w:r>
-        <w:rPr>
-          <w:b/>
-          <w:bCs/>
-          <w:sz w:val="23"/>
-          <w:szCs w:val="23"/>
-        </w:rPr>
-        <w:t>share</w:t>
-      </w:r>
-      <w:proofErr w:type="spellEnd"/>
-      <w:r>
-        <w:rPr>
-          <w:b/>
-          <w:bCs/>
-          <w:sz w:val="23"/>
-          <w:szCs w:val="23"/>
-        </w:rPr>
-        <w:t> :</w:t>
-      </w:r>
-      <w:r>
-        <w:rPr>
-          <w:sz w:val="23"/>
-          <w:szCs w:val="23"/>
-        </w:rPr>
-        <w:t xml:space="preserve"> </w:t>
-      </w:r>
-      <w:r>
-        <w:rPr>
-          <w:sz w:val="23"/>
-          <w:szCs w:val="23"/>
-        </w:rPr>
-        <w:t>fichiers partagés tels que des icônes, des manuels, des fonds d'écran, etc., qui sont utilisés par les applications installées sur le système</w:t>
-      </w:r>
-    </w:p>
-    <w:p>
-      <w:pPr>
-        <w:rPr>
-          <w:sz w:val="23"/>
-          <w:szCs w:val="23"/>
-        </w:rPr>
-      </w:pPr>
-      <w:r>
-        <w:rPr>
-          <w:sz w:val="23"/>
-          <w:szCs w:val="23"/>
-        </w:rPr>
         <w:t xml:space="preserve">• </w:t>
       </w:r>
       <w:r>
@@ -3063,10 +2880,17 @@
     </w:p>
     <w:p>
       <w:pPr>
+        <w:rPr>
+          <w:sz w:val="23"/>
+          <w:szCs w:val="23"/>
+        </w:rPr>
+      </w:pPr>
+    </w:p>
+    <w:p>
+      <w:pPr>
         <w:pStyle w:val="Titre2"/>
       </w:pPr>
       <w:r>
-        <w:lastRenderedPageBreak/>
         <w:t>Pipeline</w:t>
       </w:r>
     </w:p>
@@ -3145,6 +2969,506 @@
       <w:r>
         <w:t>.</w:t>
       </w:r>
+    </w:p>
+    <w:p/>
+    <w:p>
+      <w:pPr>
+        <w:pStyle w:val="Titre2"/>
+      </w:pPr>
+      <w:r>
+        <w:t>Niveaux d’accès et privilèges</w:t>
+      </w:r>
+    </w:p>
+    <w:p>
+      <w:pPr>
+        <w:rPr>
+          <w:b/>
+          <w:bCs/>
+        </w:rPr>
+      </w:pPr>
+      <w:r>
+        <w:t xml:space="preserve">• </w:t>
+      </w:r>
+      <w:r>
+        <w:rPr>
+          <w:b/>
+          <w:bCs/>
+        </w:rPr>
+        <w:t xml:space="preserve">Utilisateur standard : </w:t>
+      </w:r>
+      <w:r>
+        <w:t>a des droits d'accès limités sur le système</w:t>
+      </w:r>
+      <w:r>
+        <w:t xml:space="preserve">, peut </w:t>
+      </w:r>
+      <w:r>
+        <w:t>exécuter des commandes et interagir avec les fichiers et les ressources qui lui sont autorisés, généralement dans son propre espace de travail</w:t>
+      </w:r>
+    </w:p>
+    <w:p>
+      <w:pPr>
+        <w:rPr>
+          <w:b/>
+          <w:bCs/>
+        </w:rPr>
+      </w:pPr>
+      <w:r>
+        <w:t xml:space="preserve">• </w:t>
+      </w:r>
+      <w:proofErr w:type="spellStart"/>
+      <w:r>
+        <w:rPr>
+          <w:b/>
+          <w:bCs/>
+        </w:rPr>
+        <w:t>Sudo</w:t>
+      </w:r>
+      <w:proofErr w:type="spellEnd"/>
+      <w:r>
+        <w:rPr>
+          <w:b/>
+          <w:bCs/>
+        </w:rPr>
+        <w:t xml:space="preserve"> : </w:t>
+      </w:r>
+      <w:r>
+        <w:t>fait référence à la possibilité pour un utilisateur régulier d'exécuter des commandes avec des privilèges de super-utilisateur temporairement</w:t>
+      </w:r>
+    </w:p>
+    <w:p>
+      <w:r>
+        <w:t xml:space="preserve">• </w:t>
+      </w:r>
+      <w:r>
+        <w:rPr>
+          <w:b/>
+          <w:bCs/>
+        </w:rPr>
+        <w:t>Root</w:t>
+      </w:r>
+      <w:r>
+        <w:t xml:space="preserve"> ou </w:t>
+      </w:r>
+      <w:r>
+        <w:rPr>
+          <w:b/>
+          <w:bCs/>
+        </w:rPr>
+        <w:t>super-utilisateur :</w:t>
+      </w:r>
+      <w:r>
+        <w:t xml:space="preserve"> </w:t>
+      </w:r>
+      <w:r>
+        <w:t>a des privilèges étendus et peut effectuer n'importe quelle opération sur le système, y compris la modification de configurations système, l'installation de logiciels, la suppression de fichiers et dossiers, etc</w:t>
+      </w:r>
+      <w:r>
+        <w:t>.</w:t>
+      </w:r>
+    </w:p>
+    <w:p>
+      <w:pPr>
+        <w:rPr>
+          <w:b/>
+          <w:bCs/>
+        </w:rPr>
+      </w:pPr>
+      <w:r>
+        <w:rPr>
+          <w:u w:val="single"/>
+        </w:rPr>
+        <w:t>Remarque :</w:t>
+      </w:r>
+      <w:r>
+        <w:t xml:space="preserve"> il ne faut pas faire ses commandes en root mais se donner des privilèges temporairement avec </w:t>
+      </w:r>
+      <w:proofErr w:type="spellStart"/>
+      <w:r>
+        <w:t>sudo</w:t>
+      </w:r>
+      <w:proofErr w:type="spellEnd"/>
+      <w:r>
+        <w:t>.</w:t>
+      </w:r>
+    </w:p>
+    <w:p/>
+    <w:p>
+      <w:pPr>
+        <w:pStyle w:val="Titre2"/>
+      </w:pPr>
+      <w:r>
+        <w:t>Droits d’accès</w:t>
+      </w:r>
+    </w:p>
+    <w:p>
+      <w:r>
+        <w:t xml:space="preserve">• </w:t>
+      </w:r>
+      <w:r>
+        <w:t>Chaque fichier appartient à un utilisateur</w:t>
+      </w:r>
+      <w:r>
+        <w:t xml:space="preserve"> propriétaire</w:t>
+      </w:r>
+      <w:r>
+        <w:t xml:space="preserve"> et à un groupe</w:t>
+      </w:r>
+      <w:r>
+        <w:t xml:space="preserve"> </w:t>
+      </w:r>
+      <w:r>
+        <w:t>propriétaire</w:t>
+      </w:r>
+      <w:r>
+        <w:t>.</w:t>
+      </w:r>
+    </w:p>
+    <w:p>
+      <w:r>
+        <w:t>• L</w:t>
+      </w:r>
+      <w:r>
+        <w:t xml:space="preserve"> </w:t>
+      </w:r>
+      <w:r>
+        <w:t>es fichiers ont des droits d'utilisation pour trois catégories d'utilisateurs :</w:t>
+      </w:r>
+    </w:p>
+    <w:p>
+      <w:r>
+        <w:t xml:space="preserve">— </w:t>
+      </w:r>
+      <w:r>
+        <w:t>le propriétaire (u)</w:t>
+      </w:r>
+    </w:p>
+    <w:p>
+      <w:r>
+        <w:t xml:space="preserve">— </w:t>
+      </w:r>
+      <w:r>
+        <w:t>le groupe propriétaire (g)</w:t>
+      </w:r>
+    </w:p>
+    <w:p>
+      <w:r>
+        <w:t xml:space="preserve">— </w:t>
+      </w:r>
+      <w:r>
+        <w:t>les utilisateurs qui n'appartiennent pas au groupe propriétaire (o)</w:t>
+      </w:r>
+    </w:p>
+    <w:p>
+      <w:r>
+        <w:t xml:space="preserve">• </w:t>
+      </w:r>
+      <w:r>
+        <w:t>Les droits d'utilisation pour chaque propriétaire sont</w:t>
+      </w:r>
+      <w:r>
+        <w:t> :</w:t>
+      </w:r>
+    </w:p>
+    <w:p>
+      <w:r>
+        <w:t xml:space="preserve">— </w:t>
+      </w:r>
+      <w:r>
+        <w:t>la lecture</w:t>
+      </w:r>
+      <w:r>
+        <w:t xml:space="preserve"> (r)</w:t>
+      </w:r>
+    </w:p>
+    <w:p>
+      <w:r>
+        <w:t xml:space="preserve">— </w:t>
+      </w:r>
+      <w:r>
+        <w:t>l'écriture</w:t>
+      </w:r>
+      <w:r>
+        <w:t xml:space="preserve"> (w)</w:t>
+      </w:r>
+    </w:p>
+    <w:p>
+      <w:r>
+        <w:t xml:space="preserve">— </w:t>
+      </w:r>
+      <w:r>
+        <w:t>l'exécution</w:t>
+      </w:r>
+      <w:r>
+        <w:t xml:space="preserve"> (x)</w:t>
+      </w:r>
+    </w:p>
+    <w:p>
+      <w:r>
+        <w:t>— aucun droit (-)</w:t>
+      </w:r>
+    </w:p>
+    <w:p>
+      <w:r>
+        <w:t>• Dans la liste des permissions pour un fichier :</w:t>
+      </w:r>
+    </w:p>
+    <w:p>
+      <w:pPr>
+        <w:rPr>
+          <w:sz w:val="23"/>
+          <w:szCs w:val="23"/>
+        </w:rPr>
+      </w:pPr>
+      <w:r>
+        <w:rPr>
+          <w:sz w:val="23"/>
+          <w:szCs w:val="23"/>
+        </w:rPr>
+        <w:t xml:space="preserve">— le premier caractère indique la nature du fichier. </w:t>
+      </w:r>
+      <w:r>
+        <w:rPr>
+          <w:sz w:val="23"/>
+          <w:szCs w:val="23"/>
+          <w:u w:val="single"/>
+        </w:rPr>
+        <w:t>Ex :</w:t>
+      </w:r>
+      <w:r>
+        <w:rPr>
+          <w:sz w:val="23"/>
+          <w:szCs w:val="23"/>
+        </w:rPr>
+        <w:t xml:space="preserve"> </w:t>
+      </w:r>
+      <w:r>
+        <w:rPr>
+          <w:sz w:val="23"/>
+          <w:szCs w:val="23"/>
+        </w:rPr>
+        <w:t>« </w:t>
+      </w:r>
+      <w:r>
+        <w:rPr>
+          <w:sz w:val="23"/>
+          <w:szCs w:val="23"/>
+        </w:rPr>
+        <w:t>d</w:t>
+      </w:r>
+      <w:r>
+        <w:rPr>
+          <w:sz w:val="23"/>
+          <w:szCs w:val="23"/>
+        </w:rPr>
+        <w:t> »</w:t>
+      </w:r>
+      <w:r>
+        <w:rPr>
+          <w:sz w:val="23"/>
+          <w:szCs w:val="23"/>
+        </w:rPr>
+        <w:t xml:space="preserve"> = répertoire</w:t>
+      </w:r>
+      <w:r>
+        <w:rPr>
+          <w:sz w:val="23"/>
+          <w:szCs w:val="23"/>
+        </w:rPr>
+        <w:t>, « - » = fichier régulier</w:t>
+      </w:r>
+    </w:p>
+    <w:p>
+      <w:r>
+        <w:t>— les symboles 2-4 indiquent les droits du propriétaire</w:t>
+      </w:r>
+    </w:p>
+    <w:p>
+      <w:r>
+        <w:t xml:space="preserve">— les symboles </w:t>
+      </w:r>
+      <w:r>
+        <w:t>5</w:t>
+      </w:r>
+      <w:r>
+        <w:t>-</w:t>
+      </w:r>
+      <w:r>
+        <w:t>7</w:t>
+      </w:r>
+      <w:r>
+        <w:t xml:space="preserve"> indiquent</w:t>
+      </w:r>
+      <w:r>
+        <w:t xml:space="preserve"> </w:t>
+      </w:r>
+      <w:r>
+        <w:t>les</w:t>
+      </w:r>
+      <w:r>
+        <w:t xml:space="preserve"> </w:t>
+      </w:r>
+      <w:r>
+        <w:t>droits du groupe propriétaire</w:t>
+      </w:r>
+    </w:p>
+    <w:p>
+      <w:r>
+        <w:t xml:space="preserve">— les symboles </w:t>
+      </w:r>
+      <w:r>
+        <w:t>8</w:t>
+      </w:r>
+      <w:r>
+        <w:t>-</w:t>
+      </w:r>
+      <w:r>
+        <w:t>10</w:t>
+      </w:r>
+      <w:r>
+        <w:t xml:space="preserve"> indiquent</w:t>
+      </w:r>
+      <w:r>
+        <w:t xml:space="preserve"> </w:t>
+      </w:r>
+      <w:r>
+        <w:t>les</w:t>
+      </w:r>
+      <w:r>
+        <w:t xml:space="preserve"> </w:t>
+      </w:r>
+      <w:r>
+        <w:t>droits du reste des utilisateurs</w:t>
+      </w:r>
+    </w:p>
+    <w:p>
+      <w:r>
+        <w:t xml:space="preserve">• </w:t>
+      </w:r>
+      <w:proofErr w:type="spellStart"/>
+      <w:r>
+        <w:rPr>
+          <w:b/>
+          <w:bCs/>
+        </w:rPr>
+        <w:t>Umask</w:t>
+      </w:r>
+      <w:proofErr w:type="spellEnd"/>
+      <w:r>
+        <w:rPr>
+          <w:b/>
+          <w:bCs/>
+        </w:rPr>
+        <w:t> :</w:t>
+      </w:r>
+      <w:r>
+        <w:t xml:space="preserve"> </w:t>
+      </w:r>
+    </w:p>
+    <w:p>
+      <w:r>
+        <w:t xml:space="preserve">— </w:t>
+      </w:r>
+      <w:r>
+        <w:t xml:space="preserve">attribut </w:t>
+      </w:r>
+      <w:r>
+        <w:t>qui permet de définir les permissions par défaut pour les nouveaux fichiers et répertoires créés par un utilisateu</w:t>
+      </w:r>
+      <w:r>
+        <w:t>r</w:t>
+      </w:r>
+    </w:p>
+    <w:p>
+      <w:r>
+        <w:t>—</w:t>
+      </w:r>
+      <w:r>
+        <w:t xml:space="preserve"> </w:t>
+      </w:r>
+      <w:r>
+        <w:t xml:space="preserve">généralement défini en octal </w:t>
+      </w:r>
+    </w:p>
+    <w:p>
+      <w:r>
+        <w:t xml:space="preserve">— </w:t>
+      </w:r>
+      <w:r>
+        <w:t>représente les permissions que l'utilisateur souhaite empêcher</w:t>
+      </w:r>
+      <w:r>
+        <w:t xml:space="preserve"> : on </w:t>
+      </w:r>
+      <w:r>
+        <w:t>soustrayant la valeur de l'</w:t>
+      </w:r>
+      <w:proofErr w:type="spellStart"/>
+      <w:r>
+        <w:t>umask</w:t>
+      </w:r>
+      <w:proofErr w:type="spellEnd"/>
+      <w:r>
+        <w:t xml:space="preserve"> des permissions par défaut qui sont attribuées lors de la création de fichiers ou de répertoires</w:t>
+      </w:r>
+    </w:p>
+    <w:p/>
+    <w:p>
+      <w:pPr>
+        <w:pStyle w:val="Titre2"/>
+      </w:pPr>
+      <w:r>
+        <w:t>Autre</w:t>
+      </w:r>
+    </w:p>
+    <w:p>
+      <w:r>
+        <w:t xml:space="preserve">• </w:t>
+      </w:r>
+      <w:proofErr w:type="spellStart"/>
+      <w:r>
+        <w:rPr>
+          <w:b/>
+          <w:bCs/>
+        </w:rPr>
+        <w:t>Gecos</w:t>
+      </w:r>
+      <w:proofErr w:type="spellEnd"/>
+      <w:r>
+        <w:rPr>
+          <w:b/>
+          <w:bCs/>
+        </w:rPr>
+        <w:t xml:space="preserve"> : </w:t>
+      </w:r>
+      <w:r>
+        <w:t>série d'informations supplémentaires associées à un compte utilisateur</w:t>
+      </w:r>
+      <w:r>
+        <w:t xml:space="preserve"> (</w:t>
+      </w:r>
+      <w:r>
+        <w:t>nom complet de l'utilisateur, le numéro de téléphone, l'adresse e-mail, et</w:t>
+      </w:r>
+      <w:r>
+        <w:t>c.)</w:t>
+      </w:r>
+      <w:r>
+        <w:t>, qui sont généralement stockées dans le fichier /</w:t>
+      </w:r>
+      <w:proofErr w:type="spellStart"/>
+      <w:r>
+        <w:t>etc</w:t>
+      </w:r>
+      <w:proofErr w:type="spellEnd"/>
+      <w:r>
+        <w:t>/</w:t>
+      </w:r>
+      <w:proofErr w:type="spellStart"/>
+      <w:r>
+        <w:t>passwd</w:t>
+      </w:r>
+      <w:proofErr w:type="spellEnd"/>
     </w:p>
     <w:sectPr>
       <w:footerReference w:type="default" r:id="rId8"/>

</xml_diff>

<commit_message>
fix big data résumé, feat Hadoop
</commit_message>
<xml_diff>
--- a/10 Linux, les fondamentaux.docx
+++ b/10 Linux, les fondamentaux.docx
@@ -50,7 +50,23 @@
         <w:t>Ex :</w:t>
       </w:r>
       <w:r>
-        <w:t xml:space="preserve"> Android, Windows, MacOS, iOS, WebOS, etc.</w:t>
+        <w:t xml:space="preserve"> Android, Windows, </w:t>
+      </w:r>
+      <w:proofErr w:type="spellStart"/>
+      <w:r>
+        <w:t>MacOS</w:t>
+      </w:r>
+      <w:proofErr w:type="spellEnd"/>
+      <w:r>
+        <w:t xml:space="preserve">, iOS, </w:t>
+      </w:r>
+      <w:proofErr w:type="spellStart"/>
+      <w:r>
+        <w:t>WebOS</w:t>
+      </w:r>
+      <w:proofErr w:type="spellEnd"/>
+      <w:r>
+        <w:t>, etc.</w:t>
       </w:r>
     </w:p>
     <w:p>
@@ -297,14 +313,30 @@
           <w:b/>
           <w:bCs/>
         </w:rPr>
-        <w:t>Environnement shel</w:t>
-      </w:r>
-      <w:r>
-        <w:rPr>
-          <w:b/>
-          <w:bCs/>
-        </w:rPr>
-        <w:t>l :</w:t>
+        <w:t xml:space="preserve">Environnement </w:t>
+      </w:r>
+      <w:proofErr w:type="spellStart"/>
+      <w:r>
+        <w:rPr>
+          <w:b/>
+          <w:bCs/>
+        </w:rPr>
+        <w:t>shel</w:t>
+      </w:r>
+      <w:r>
+        <w:rPr>
+          <w:b/>
+          <w:bCs/>
+        </w:rPr>
+        <w:t>l</w:t>
+      </w:r>
+      <w:proofErr w:type="spellEnd"/>
+      <w:r>
+        <w:rPr>
+          <w:b/>
+          <w:bCs/>
+        </w:rPr>
+        <w:t> :</w:t>
       </w:r>
       <w:r>
         <w:t xml:space="preserve"> interface en ligne de commande permettant aux utilisateurs de communiquer avec le système d'exploitation et d'exécuter des commandes pour effectuer diverses tâches, telles que la gestion des fichiers, la configuration du système, la création de scripts, etc.</w:t>
@@ -412,7 +444,15 @@
         <w:t xml:space="preserve"> </w:t>
       </w:r>
       <w:r>
-        <w:t>Ubuntu, Fedora, Debian, CentOS</w:t>
+        <w:t xml:space="preserve">Ubuntu, </w:t>
+      </w:r>
+      <w:proofErr w:type="spellStart"/>
+      <w:r>
+        <w:t>Fedora</w:t>
+      </w:r>
+      <w:proofErr w:type="spellEnd"/>
+      <w:r>
+        <w:t>, Debian, CentOS</w:t>
       </w:r>
     </w:p>
     <w:p/>
@@ -786,12 +826,21 @@
       <w:r>
         <w:t xml:space="preserve">• </w:t>
       </w:r>
-      <w:r>
-        <w:rPr>
-          <w:b/>
-          <w:bCs/>
-        </w:rPr>
-        <w:t>Dpkg :</w:t>
+      <w:proofErr w:type="spellStart"/>
+      <w:r>
+        <w:rPr>
+          <w:b/>
+          <w:bCs/>
+        </w:rPr>
+        <w:t>Dpkg</w:t>
+      </w:r>
+      <w:proofErr w:type="spellEnd"/>
+      <w:r>
+        <w:rPr>
+          <w:b/>
+          <w:bCs/>
+        </w:rPr>
+        <w:t> :</w:t>
       </w:r>
       <w:r>
         <w:t xml:space="preserve"> outil de bas niveau pour la gestion des paquets sous Debian</w:t>
@@ -815,7 +864,23 @@
           <w:b/>
           <w:bCs/>
         </w:rPr>
-        <w:t>Apt-get et apt :</w:t>
+        <w:t xml:space="preserve">Apt-get et </w:t>
+      </w:r>
+      <w:proofErr w:type="spellStart"/>
+      <w:r>
+        <w:rPr>
+          <w:b/>
+          <w:bCs/>
+        </w:rPr>
+        <w:t>apt</w:t>
+      </w:r>
+      <w:proofErr w:type="spellEnd"/>
+      <w:r>
+        <w:rPr>
+          <w:b/>
+          <w:bCs/>
+        </w:rPr>
+        <w:t> :</w:t>
       </w:r>
     </w:p>
     <w:p>
@@ -846,12 +911,21 @@
       <w:r>
         <w:t xml:space="preserve">— </w:t>
       </w:r>
-      <w:r>
-        <w:rPr>
-          <w:b/>
-          <w:bCs/>
-        </w:rPr>
-        <w:t>apt :</w:t>
+      <w:proofErr w:type="spellStart"/>
+      <w:r>
+        <w:rPr>
+          <w:b/>
+          <w:bCs/>
+        </w:rPr>
+        <w:t>apt</w:t>
+      </w:r>
+      <w:proofErr w:type="spellEnd"/>
+      <w:r>
+        <w:rPr>
+          <w:b/>
+          <w:bCs/>
+        </w:rPr>
+        <w:t> :</w:t>
       </w:r>
       <w:r>
         <w:t xml:space="preserve"> amélioration d’apt-get avec une syntaxe simplifiée, des fonctionnalités supplémentaires (</w:t>
@@ -1177,7 +1251,15 @@
         <w:t xml:space="preserve">racine du système de fichier </w:t>
       </w:r>
       <w:r>
-        <w:t>(équivalent de « C: » sur Windows)</w:t>
+        <w:t>(équivalent de « </w:t>
+      </w:r>
+      <w:proofErr w:type="gramStart"/>
+      <w:r>
+        <w:t>C:</w:t>
+      </w:r>
+      <w:proofErr w:type="gramEnd"/>
+      <w:r>
+        <w:t> » sur Windows)</w:t>
       </w:r>
     </w:p>
     <w:p>
@@ -1251,7 +1333,23 @@
           <w:b/>
           <w:bCs/>
         </w:rPr>
-        <w:t>/dev/null :</w:t>
+        <w:t>/dev/</w:t>
+      </w:r>
+      <w:proofErr w:type="spellStart"/>
+      <w:r>
+        <w:rPr>
+          <w:b/>
+          <w:bCs/>
+        </w:rPr>
+        <w:t>null</w:t>
+      </w:r>
+      <w:proofErr w:type="spellEnd"/>
+      <w:r>
+        <w:rPr>
+          <w:b/>
+          <w:bCs/>
+        </w:rPr>
+        <w:t> :</w:t>
       </w:r>
       <w:r>
         <w:t xml:space="preserve"> </w:t>
@@ -1260,7 +1358,15 @@
         <w:t>poubelle</w:t>
       </w:r>
       <w:r>
-        <w:t xml:space="preserve"> (si l’on écrit un fichier dans /dev/null, il sera jeté et perdu)</w:t>
+        <w:t xml:space="preserve"> (si l’on écrit un fichier dans /dev/</w:t>
+      </w:r>
+      <w:proofErr w:type="spellStart"/>
+      <w:r>
+        <w:t>null</w:t>
+      </w:r>
+      <w:proofErr w:type="spellEnd"/>
+      <w:r>
+        <w:t>, il sera jeté et perdu)</w:t>
       </w:r>
       <w:r>
         <w:t xml:space="preserve">. </w:t>
@@ -1272,19 +1378,40 @@
         <w:t>Ex :</w:t>
       </w:r>
       <w:r>
-        <w:t xml:space="preserve"> envoi des erreurs d’un script dans /dev/null</w:t>
-      </w:r>
-    </w:p>
-    <w:p>
-      <w:r>
-        <w:t xml:space="preserve">• </w:t>
-      </w:r>
-      <w:r>
-        <w:rPr>
-          <w:b/>
-          <w:bCs/>
-        </w:rPr>
-        <w:t>/dev/random :</w:t>
+        <w:t xml:space="preserve"> envoi des erreurs d’un script dans /dev/</w:t>
+      </w:r>
+      <w:proofErr w:type="spellStart"/>
+      <w:r>
+        <w:t>null</w:t>
+      </w:r>
+      <w:proofErr w:type="spellEnd"/>
+    </w:p>
+    <w:p>
+      <w:r>
+        <w:t xml:space="preserve">• </w:t>
+      </w:r>
+      <w:r>
+        <w:rPr>
+          <w:b/>
+          <w:bCs/>
+        </w:rPr>
+        <w:t>/dev/</w:t>
+      </w:r>
+      <w:proofErr w:type="spellStart"/>
+      <w:r>
+        <w:rPr>
+          <w:b/>
+          <w:bCs/>
+        </w:rPr>
+        <w:t>random</w:t>
+      </w:r>
+      <w:proofErr w:type="spellEnd"/>
+      <w:r>
+        <w:rPr>
+          <w:b/>
+          <w:bCs/>
+        </w:rPr>
+        <w:t> :</w:t>
       </w:r>
       <w:r>
         <w:t xml:space="preserve"> génère des nombres aléatoires</w:t>
@@ -1299,7 +1426,23 @@
           <w:b/>
           <w:bCs/>
         </w:rPr>
-        <w:t>/dev/disk :</w:t>
+        <w:t>/dev/</w:t>
+      </w:r>
+      <w:proofErr w:type="spellStart"/>
+      <w:r>
+        <w:rPr>
+          <w:b/>
+          <w:bCs/>
+        </w:rPr>
+        <w:t>disk</w:t>
+      </w:r>
+      <w:proofErr w:type="spellEnd"/>
+      <w:r>
+        <w:rPr>
+          <w:b/>
+          <w:bCs/>
+        </w:rPr>
+        <w:t> :</w:t>
       </w:r>
       <w:r>
         <w:t xml:space="preserve"> </w:t>
@@ -1317,7 +1460,23 @@
           <w:b/>
           <w:bCs/>
         </w:rPr>
-        <w:t>/etc :</w:t>
+        <w:t>/</w:t>
+      </w:r>
+      <w:proofErr w:type="spellStart"/>
+      <w:r>
+        <w:rPr>
+          <w:b/>
+          <w:bCs/>
+        </w:rPr>
+        <w:t>etc</w:t>
+      </w:r>
+      <w:proofErr w:type="spellEnd"/>
+      <w:r>
+        <w:rPr>
+          <w:b/>
+          <w:bCs/>
+        </w:rPr>
+        <w:t> :</w:t>
       </w:r>
       <w:r>
         <w:t xml:space="preserve"> fichiers de configuration </w:t>
@@ -1339,14 +1498,39 @@
           <w:b/>
           <w:bCs/>
         </w:rPr>
-        <w:t>/etc</w:t>
-      </w:r>
-      <w:r>
-        <w:rPr>
-          <w:b/>
-          <w:bCs/>
-        </w:rPr>
-        <w:t xml:space="preserve">/passwd : </w:t>
+        <w:t>/</w:t>
+      </w:r>
+      <w:proofErr w:type="spellStart"/>
+      <w:r>
+        <w:rPr>
+          <w:b/>
+          <w:bCs/>
+        </w:rPr>
+        <w:t>etc</w:t>
+      </w:r>
+      <w:proofErr w:type="spellEnd"/>
+      <w:r>
+        <w:rPr>
+          <w:b/>
+          <w:bCs/>
+        </w:rPr>
+        <w:t>/</w:t>
+      </w:r>
+      <w:proofErr w:type="spellStart"/>
+      <w:r>
+        <w:rPr>
+          <w:b/>
+          <w:bCs/>
+        </w:rPr>
+        <w:t>passwd</w:t>
+      </w:r>
+      <w:proofErr w:type="spellEnd"/>
+      <w:r>
+        <w:rPr>
+          <w:b/>
+          <w:bCs/>
+        </w:rPr>
+        <w:t xml:space="preserve"> : </w:t>
       </w:r>
       <w:r>
         <w:t>comptes utilisateurs et leurs répertoires</w:t>
@@ -1361,14 +1545,39 @@
           <w:b/>
           <w:bCs/>
         </w:rPr>
-        <w:t>/etc</w:t>
-      </w:r>
-      <w:r>
-        <w:rPr>
-          <w:b/>
-          <w:bCs/>
-        </w:rPr>
-        <w:t>/shadow :</w:t>
+        <w:t>/</w:t>
+      </w:r>
+      <w:proofErr w:type="spellStart"/>
+      <w:r>
+        <w:rPr>
+          <w:b/>
+          <w:bCs/>
+        </w:rPr>
+        <w:t>etc</w:t>
+      </w:r>
+      <w:proofErr w:type="spellEnd"/>
+      <w:r>
+        <w:rPr>
+          <w:b/>
+          <w:bCs/>
+        </w:rPr>
+        <w:t>/</w:t>
+      </w:r>
+      <w:proofErr w:type="spellStart"/>
+      <w:r>
+        <w:rPr>
+          <w:b/>
+          <w:bCs/>
+        </w:rPr>
+        <w:t>shadow</w:t>
+      </w:r>
+      <w:proofErr w:type="spellEnd"/>
+      <w:r>
+        <w:rPr>
+          <w:b/>
+          <w:bCs/>
+        </w:rPr>
+        <w:t> :</w:t>
       </w:r>
       <w:r>
         <w:t xml:space="preserve"> comptes utilisateurs et leurs mots de passe chiffrés</w:t>
@@ -1385,12 +1594,21 @@
         </w:rPr>
         <w:t>/</w:t>
       </w:r>
-      <w:r>
-        <w:rPr>
-          <w:b/>
-          <w:bCs/>
-        </w:rPr>
-        <w:t>etc/network/interface :</w:t>
+      <w:proofErr w:type="spellStart"/>
+      <w:r>
+        <w:rPr>
+          <w:b/>
+          <w:bCs/>
+        </w:rPr>
+        <w:t>etc</w:t>
+      </w:r>
+      <w:proofErr w:type="spellEnd"/>
+      <w:r>
+        <w:rPr>
+          <w:b/>
+          <w:bCs/>
+        </w:rPr>
+        <w:t>/network/interface :</w:t>
       </w:r>
       <w:r>
         <w:t xml:space="preserve"> interfaces réseaux</w:t>
@@ -1511,7 +1729,23 @@
           <w:b/>
           <w:bCs/>
         </w:rPr>
-        <w:t>/opt :</w:t>
+        <w:t>/</w:t>
+      </w:r>
+      <w:proofErr w:type="spellStart"/>
+      <w:r>
+        <w:rPr>
+          <w:b/>
+          <w:bCs/>
+        </w:rPr>
+        <w:t>opt</w:t>
+      </w:r>
+      <w:proofErr w:type="spellEnd"/>
+      <w:r>
+        <w:rPr>
+          <w:b/>
+          <w:bCs/>
+        </w:rPr>
+        <w:t> :</w:t>
       </w:r>
       <w:r>
         <w:t xml:space="preserve"> </w:t>
@@ -1662,7 +1896,27 @@
           <w:sz w:val="23"/>
           <w:szCs w:val="23"/>
         </w:rPr>
-        <w:t>/sbin :</w:t>
+        <w:t>/</w:t>
+      </w:r>
+      <w:proofErr w:type="spellStart"/>
+      <w:r>
+        <w:rPr>
+          <w:b/>
+          <w:bCs/>
+          <w:sz w:val="23"/>
+          <w:szCs w:val="23"/>
+        </w:rPr>
+        <w:t>sbin</w:t>
+      </w:r>
+      <w:proofErr w:type="spellEnd"/>
+      <w:r>
+        <w:rPr>
+          <w:b/>
+          <w:bCs/>
+          <w:sz w:val="23"/>
+          <w:szCs w:val="23"/>
+        </w:rPr>
+        <w:t> :</w:t>
       </w:r>
       <w:r>
         <w:rPr>
@@ -1697,12 +1951,30 @@
           <w:bCs/>
           <w:sz w:val="22"/>
         </w:rPr>
-        <w:t>/sys :</w:t>
-      </w:r>
-      <w:r>
-        <w:rPr>
+        <w:t>/</w:t>
+      </w:r>
+      <w:proofErr w:type="spellStart"/>
+      <w:r>
+        <w:rPr>
+          <w:b/>
+          <w:bCs/>
           <w:sz w:val="22"/>
         </w:rPr>
+        <w:t>sys</w:t>
+      </w:r>
+      <w:proofErr w:type="spellEnd"/>
+      <w:r>
+        <w:rPr>
+          <w:b/>
+          <w:bCs/>
+          <w:sz w:val="22"/>
+        </w:rPr>
+        <w:t> :</w:t>
+      </w:r>
+      <w:r>
+        <w:rPr>
+          <w:sz w:val="22"/>
+        </w:rPr>
         <w:t xml:space="preserve"> </w:t>
       </w:r>
       <w:r>
@@ -1733,7 +2005,27 @@
           <w:sz w:val="23"/>
           <w:szCs w:val="23"/>
         </w:rPr>
-        <w:t>/tmp :</w:t>
+        <w:t>/</w:t>
+      </w:r>
+      <w:proofErr w:type="spellStart"/>
+      <w:r>
+        <w:rPr>
+          <w:b/>
+          <w:bCs/>
+          <w:sz w:val="23"/>
+          <w:szCs w:val="23"/>
+        </w:rPr>
+        <w:t>tmp</w:t>
+      </w:r>
+      <w:proofErr w:type="spellEnd"/>
+      <w:r>
+        <w:rPr>
+          <w:b/>
+          <w:bCs/>
+          <w:sz w:val="23"/>
+          <w:szCs w:val="23"/>
+        </w:rPr>
+        <w:t> :</w:t>
       </w:r>
       <w:r>
         <w:rPr>
@@ -1771,7 +2063,27 @@
           <w:sz w:val="23"/>
           <w:szCs w:val="23"/>
         </w:rPr>
-        <w:t>/usr :</w:t>
+        <w:t>/</w:t>
+      </w:r>
+      <w:proofErr w:type="spellStart"/>
+      <w:r>
+        <w:rPr>
+          <w:b/>
+          <w:bCs/>
+          <w:sz w:val="23"/>
+          <w:szCs w:val="23"/>
+        </w:rPr>
+        <w:t>usr</w:t>
+      </w:r>
+      <w:proofErr w:type="spellEnd"/>
+      <w:r>
+        <w:rPr>
+          <w:b/>
+          <w:bCs/>
+          <w:sz w:val="23"/>
+          <w:szCs w:val="23"/>
+        </w:rPr>
+        <w:t> :</w:t>
       </w:r>
       <w:r>
         <w:rPr>
@@ -1809,7 +2121,27 @@
           <w:sz w:val="23"/>
           <w:szCs w:val="23"/>
         </w:rPr>
-        <w:t>/usr/bin :</w:t>
+        <w:t>/</w:t>
+      </w:r>
+      <w:proofErr w:type="spellStart"/>
+      <w:r>
+        <w:rPr>
+          <w:b/>
+          <w:bCs/>
+          <w:sz w:val="23"/>
+          <w:szCs w:val="23"/>
+        </w:rPr>
+        <w:t>usr</w:t>
+      </w:r>
+      <w:proofErr w:type="spellEnd"/>
+      <w:r>
+        <w:rPr>
+          <w:b/>
+          <w:bCs/>
+          <w:sz w:val="23"/>
+          <w:szCs w:val="23"/>
+        </w:rPr>
+        <w:t>/bin :</w:t>
       </w:r>
       <w:r>
         <w:rPr>
@@ -1854,7 +2186,27 @@
           <w:sz w:val="23"/>
           <w:szCs w:val="23"/>
         </w:rPr>
-        <w:t>/usr/lib :</w:t>
+        <w:t>/</w:t>
+      </w:r>
+      <w:proofErr w:type="spellStart"/>
+      <w:r>
+        <w:rPr>
+          <w:b/>
+          <w:bCs/>
+          <w:sz w:val="23"/>
+          <w:szCs w:val="23"/>
+        </w:rPr>
+        <w:t>usr</w:t>
+      </w:r>
+      <w:proofErr w:type="spellEnd"/>
+      <w:r>
+        <w:rPr>
+          <w:b/>
+          <w:bCs/>
+          <w:sz w:val="23"/>
+          <w:szCs w:val="23"/>
+        </w:rPr>
+        <w:t>/lib :</w:t>
       </w:r>
       <w:r>
         <w:rPr>
@@ -1885,7 +2237,27 @@
           <w:sz w:val="23"/>
           <w:szCs w:val="23"/>
         </w:rPr>
-        <w:t>/usr/local :</w:t>
+        <w:t>/</w:t>
+      </w:r>
+      <w:proofErr w:type="spellStart"/>
+      <w:r>
+        <w:rPr>
+          <w:b/>
+          <w:bCs/>
+          <w:sz w:val="23"/>
+          <w:szCs w:val="23"/>
+        </w:rPr>
+        <w:t>usr</w:t>
+      </w:r>
+      <w:proofErr w:type="spellEnd"/>
+      <w:r>
+        <w:rPr>
+          <w:b/>
+          <w:bCs/>
+          <w:sz w:val="23"/>
+          <w:szCs w:val="23"/>
+        </w:rPr>
+        <w:t>/local :</w:t>
       </w:r>
       <w:r>
         <w:rPr>
@@ -1923,7 +2295,47 @@
           <w:sz w:val="23"/>
           <w:szCs w:val="23"/>
         </w:rPr>
-        <w:t>/usr/sbin :</w:t>
+        <w:t>/</w:t>
+      </w:r>
+      <w:proofErr w:type="spellStart"/>
+      <w:r>
+        <w:rPr>
+          <w:b/>
+          <w:bCs/>
+          <w:sz w:val="23"/>
+          <w:szCs w:val="23"/>
+        </w:rPr>
+        <w:t>usr</w:t>
+      </w:r>
+      <w:proofErr w:type="spellEnd"/>
+      <w:r>
+        <w:rPr>
+          <w:b/>
+          <w:bCs/>
+          <w:sz w:val="23"/>
+          <w:szCs w:val="23"/>
+        </w:rPr>
+        <w:t>/</w:t>
+      </w:r>
+      <w:proofErr w:type="spellStart"/>
+      <w:r>
+        <w:rPr>
+          <w:b/>
+          <w:bCs/>
+          <w:sz w:val="23"/>
+          <w:szCs w:val="23"/>
+        </w:rPr>
+        <w:t>sbin</w:t>
+      </w:r>
+      <w:proofErr w:type="spellEnd"/>
+      <w:r>
+        <w:rPr>
+          <w:b/>
+          <w:bCs/>
+          <w:sz w:val="23"/>
+          <w:szCs w:val="23"/>
+        </w:rPr>
+        <w:t> :</w:t>
       </w:r>
       <w:r>
         <w:rPr>
@@ -1968,7 +2380,47 @@
           <w:sz w:val="23"/>
           <w:szCs w:val="23"/>
         </w:rPr>
-        <w:t>/usr/share :</w:t>
+        <w:t>/</w:t>
+      </w:r>
+      <w:proofErr w:type="spellStart"/>
+      <w:r>
+        <w:rPr>
+          <w:b/>
+          <w:bCs/>
+          <w:sz w:val="23"/>
+          <w:szCs w:val="23"/>
+        </w:rPr>
+        <w:t>usr</w:t>
+      </w:r>
+      <w:proofErr w:type="spellEnd"/>
+      <w:r>
+        <w:rPr>
+          <w:b/>
+          <w:bCs/>
+          <w:sz w:val="23"/>
+          <w:szCs w:val="23"/>
+        </w:rPr>
+        <w:t>/</w:t>
+      </w:r>
+      <w:proofErr w:type="spellStart"/>
+      <w:r>
+        <w:rPr>
+          <w:b/>
+          <w:bCs/>
+          <w:sz w:val="23"/>
+          <w:szCs w:val="23"/>
+        </w:rPr>
+        <w:t>share</w:t>
+      </w:r>
+      <w:proofErr w:type="spellEnd"/>
+      <w:r>
+        <w:rPr>
+          <w:b/>
+          <w:bCs/>
+          <w:sz w:val="23"/>
+          <w:szCs w:val="23"/>
+        </w:rPr>
+        <w:t> :</w:t>
       </w:r>
       <w:r>
         <w:rPr>
@@ -2082,7 +2534,27 @@
           <w:sz w:val="23"/>
           <w:szCs w:val="23"/>
         </w:rPr>
-        <w:t>/var/lib/mysql :</w:t>
+        <w:t>/var/lib/</w:t>
+      </w:r>
+      <w:proofErr w:type="spellStart"/>
+      <w:r>
+        <w:rPr>
+          <w:b/>
+          <w:bCs/>
+          <w:sz w:val="23"/>
+          <w:szCs w:val="23"/>
+        </w:rPr>
+        <w:t>mysql</w:t>
+      </w:r>
+      <w:proofErr w:type="spellEnd"/>
+      <w:r>
+        <w:rPr>
+          <w:b/>
+          <w:bCs/>
+          <w:sz w:val="23"/>
+          <w:szCs w:val="23"/>
+        </w:rPr>
+        <w:t> :</w:t>
       </w:r>
       <w:r>
         <w:rPr>
@@ -2266,6 +2738,7 @@
         </w:rPr>
         <w:t xml:space="preserve">— </w:t>
       </w:r>
+      <w:proofErr w:type="spellStart"/>
       <w:r>
         <w:rPr>
           <w:b/>
@@ -2275,6 +2748,7 @@
         </w:rPr>
         <w:t>exFAT</w:t>
       </w:r>
+      <w:proofErr w:type="spellEnd"/>
       <w:r>
         <w:rPr>
           <w:sz w:val="23"/>
@@ -2482,7 +2956,31 @@
         <w:t xml:space="preserve"> </w:t>
       </w:r>
       <w:r>
-        <w:t xml:space="preserve">séquence de commandes dans un shell (comme Bash dans Linux) où la sortie standard (stdout) d'une commande est redirigée vers l'entrée standard (stdin) de la commande suivante à l'aide de l'opérateur de pipeline </w:t>
+        <w:t xml:space="preserve">séquence de commandes dans un </w:t>
+      </w:r>
+      <w:proofErr w:type="spellStart"/>
+      <w:r>
+        <w:t>shell</w:t>
+      </w:r>
+      <w:proofErr w:type="spellEnd"/>
+      <w:r>
+        <w:t xml:space="preserve"> (comme Bash dans Linux) où la sortie standard (</w:t>
+      </w:r>
+      <w:proofErr w:type="spellStart"/>
+      <w:r>
+        <w:t>stdout</w:t>
+      </w:r>
+      <w:proofErr w:type="spellEnd"/>
+      <w:r>
+        <w:t>) d'une commande est redirigée vers l'entrée standard (</w:t>
+      </w:r>
+      <w:proofErr w:type="spellStart"/>
+      <w:r>
+        <w:t>stdin</w:t>
+      </w:r>
+      <w:proofErr w:type="spellEnd"/>
+      <w:r>
+        <w:t xml:space="preserve">) de la commande suivante à l'aide de l'opérateur de pipeline </w:t>
       </w:r>
       <w:r>
         <w:t>« </w:t>
@@ -2543,12 +3041,21 @@
       <w:r>
         <w:t xml:space="preserve">• </w:t>
       </w:r>
-      <w:r>
-        <w:rPr>
-          <w:b/>
-          <w:bCs/>
-        </w:rPr>
-        <w:t xml:space="preserve">Sudo : </w:t>
+      <w:proofErr w:type="spellStart"/>
+      <w:r>
+        <w:rPr>
+          <w:b/>
+          <w:bCs/>
+        </w:rPr>
+        <w:t>Sudo</w:t>
+      </w:r>
+      <w:proofErr w:type="spellEnd"/>
+      <w:r>
+        <w:rPr>
+          <w:b/>
+          <w:bCs/>
+        </w:rPr>
+        <w:t xml:space="preserve"> : </w:t>
       </w:r>
       <w:r>
         <w:t>fait référence à la possibilité pour un utilisateur régulier d'exécuter des commandes avec des privilèges de super-utilisateur temporairement</w:t>
@@ -2599,7 +3106,15 @@
         <w:t>Remarque :</w:t>
       </w:r>
       <w:r>
-        <w:t xml:space="preserve"> il ne faut pas faire ses commandes en root mais se donner des privilèges temporairement avec sudo.</w:t>
+        <w:t xml:space="preserve"> il ne faut pas faire ses commandes en root mais se donner des privilèges temporairement avec </w:t>
+      </w:r>
+      <w:proofErr w:type="spellStart"/>
+      <w:r>
+        <w:t>sudo</w:t>
+      </w:r>
+      <w:proofErr w:type="spellEnd"/>
+      <w:r>
+        <w:t>.</w:t>
       </w:r>
     </w:p>
     <w:p/>
@@ -2823,12 +3338,21 @@
       <w:r>
         <w:t xml:space="preserve">• </w:t>
       </w:r>
-      <w:r>
-        <w:rPr>
-          <w:b/>
-          <w:bCs/>
-        </w:rPr>
-        <w:t>Umask :</w:t>
+      <w:proofErr w:type="spellStart"/>
+      <w:r>
+        <w:rPr>
+          <w:b/>
+          <w:bCs/>
+        </w:rPr>
+        <w:t>Umask</w:t>
+      </w:r>
+      <w:proofErr w:type="spellEnd"/>
+      <w:r>
+        <w:rPr>
+          <w:b/>
+          <w:bCs/>
+        </w:rPr>
+        <w:t> :</w:t>
       </w:r>
       <w:r>
         <w:t xml:space="preserve"> </w:t>
@@ -2879,7 +3403,15 @@
         <w:t>i</w:t>
       </w:r>
       <w:r>
-        <w:t>t la valeur de l'umask des permissions par défaut qui sont attribuées lors de la création de fichiers ou de répertoires</w:t>
+        <w:t>t la valeur de l'</w:t>
+      </w:r>
+      <w:proofErr w:type="spellStart"/>
+      <w:r>
+        <w:t>umask</w:t>
+      </w:r>
+      <w:proofErr w:type="spellEnd"/>
+      <w:r>
+        <w:t xml:space="preserve"> des permissions par défaut qui sont attribuées lors de la création de fichiers ou de répertoires</w:t>
       </w:r>
     </w:p>
     <w:p/>
@@ -3019,12 +3551,21 @@
       <w:r>
         <w:t xml:space="preserve">• </w:t>
       </w:r>
-      <w:r>
-        <w:rPr>
-          <w:b/>
-          <w:bCs/>
-        </w:rPr>
-        <w:t>Crontab :</w:t>
+      <w:proofErr w:type="spellStart"/>
+      <w:r>
+        <w:rPr>
+          <w:b/>
+          <w:bCs/>
+        </w:rPr>
+        <w:t>Crontab</w:t>
+      </w:r>
+      <w:proofErr w:type="spellEnd"/>
+      <w:r>
+        <w:rPr>
+          <w:b/>
+          <w:bCs/>
+        </w:rPr>
+        <w:t> :</w:t>
       </w:r>
       <w:r>
         <w:t xml:space="preserve"> </w:t>
@@ -3049,7 +3590,15 @@
     </w:p>
     <w:p>
       <w:r>
-        <w:t xml:space="preserve">— l’entrée standard : le fichier « stdin » est le fichier </w:t>
+        <w:t>— l’entrée standard : le fichier « </w:t>
+      </w:r>
+      <w:proofErr w:type="spellStart"/>
+      <w:r>
+        <w:t>stdin</w:t>
+      </w:r>
+      <w:proofErr w:type="spellEnd"/>
+      <w:r>
+        <w:t xml:space="preserve"> » est le fichier </w:t>
       </w:r>
       <w:r>
         <w:t>à partir duquel le process va lire les données nécessaires en</w:t>
@@ -3069,7 +3618,15 @@
     </w:p>
     <w:p>
       <w:r>
-        <w:t xml:space="preserve">— la sortie standard : le fichier « stdout » </w:t>
+        <w:t>— la sortie standard : le fichier « </w:t>
+      </w:r>
+      <w:proofErr w:type="spellStart"/>
+      <w:r>
+        <w:t>stdout</w:t>
+      </w:r>
+      <w:proofErr w:type="spellEnd"/>
+      <w:r>
+        <w:t xml:space="preserve"> » </w:t>
       </w:r>
       <w:r>
         <w:t>est le fichier dans lequel le process va écrire les messages qu'il produit en</w:t>
@@ -3103,9 +3660,11 @@
       <w:r>
         <w:t>« </w:t>
       </w:r>
+      <w:proofErr w:type="spellStart"/>
       <w:r>
         <w:t>stderr</w:t>
       </w:r>
+      <w:proofErr w:type="spellEnd"/>
       <w:r>
         <w:t> »</w:t>
       </w:r>
@@ -3138,12 +3697,21 @@
       <w:r>
         <w:t xml:space="preserve">• </w:t>
       </w:r>
-      <w:r>
-        <w:rPr>
-          <w:b/>
-          <w:bCs/>
-        </w:rPr>
-        <w:t xml:space="preserve">Gecos : </w:t>
+      <w:proofErr w:type="spellStart"/>
+      <w:r>
+        <w:rPr>
+          <w:b/>
+          <w:bCs/>
+        </w:rPr>
+        <w:t>Gecos</w:t>
+      </w:r>
+      <w:proofErr w:type="spellEnd"/>
+      <w:r>
+        <w:rPr>
+          <w:b/>
+          <w:bCs/>
+        </w:rPr>
+        <w:t xml:space="preserve"> : </w:t>
       </w:r>
       <w:r>
         <w:t>série d'informations supplémentaires associées à un compte utilisateur</w:t>
@@ -3158,7 +3726,35 @@
         <w:t>c.)</w:t>
       </w:r>
       <w:r>
-        <w:t>, qui sont généralement stockées dans le fichier /etc/passwd</w:t>
+        <w:t>, qui sont généralement stockées dans le fichier /</w:t>
+      </w:r>
+      <w:proofErr w:type="spellStart"/>
+      <w:r>
+        <w:t>etc</w:t>
+      </w:r>
+      <w:proofErr w:type="spellEnd"/>
+      <w:r>
+        <w:t>/</w:t>
+      </w:r>
+      <w:proofErr w:type="spellStart"/>
+      <w:r>
+        <w:t>passwd</w:t>
+      </w:r>
+      <w:proofErr w:type="spellEnd"/>
+    </w:p>
+    <w:p>
+      <w:r>
+        <w:t xml:space="preserve">• </w:t>
+      </w:r>
+      <w:r>
+        <w:rPr>
+          <w:b/>
+          <w:bCs/>
+        </w:rPr>
+        <w:t xml:space="preserve">Scripting : </w:t>
+      </w:r>
+      <w:r>
+        <w:t>automatisation de tâches répétitives</w:t>
       </w:r>
     </w:p>
     <w:sectPr>

</xml_diff>